<commit_message>
Bootstrap container-fluid && width and height with percent not working
</commit_message>
<xml_diff>
--- a/chat interface .docx
+++ b/chat interface .docx
@@ -10,9 +10,166 @@
           <w:lang w:val="en-US"/>
         </w:rPr>
       </w:pPr>
-      <w:r>
+    </w:p>
+    <w:sdt>
+      <w:sdtPr>
+        <w:rPr>
+          <w:rFonts w:asciiTheme="minorHAnsi" w:eastAsiaTheme="minorEastAsia" w:hAnsi="Times New Roman" w:cs="Times New Roman"/>
+          <w:color w:val="auto"/>
+          <w:sz w:val="22"/>
+          <w:szCs w:val="22"/>
+          <w:lang w:val="de-DE" w:eastAsia="zh-CN"/>
+        </w:rPr>
+        <w:id w:val="1127746168"/>
+        <w:docPartObj>
+          <w:docPartGallery w:val="Table of Contents"/>
+          <w:docPartUnique/>
+        </w:docPartObj>
+      </w:sdtPr>
+      <w:sdtEndPr>
         <w:rPr>
           <w:b/>
+          <w:bCs/>
+          <w:noProof/>
+        </w:rPr>
+      </w:sdtEndPr>
+      <w:sdtContent>
+        <w:p>
+          <w:pPr>
+            <w:pStyle w:val="Inhaltsverzeichnisberschrift"/>
+          </w:pPr>
+          <w:r>
+            <w:t>Contents</w:t>
+          </w:r>
+        </w:p>
+        <w:p>
+          <w:pPr>
+            <w:pStyle w:val="Verzeichnis1"/>
+            <w:tabs>
+              <w:tab w:val="right" w:leader="dot" w:pos="9062"/>
+            </w:tabs>
+            <w:rPr>
+              <w:noProof/>
+            </w:rPr>
+          </w:pPr>
+          <w:r>
+            <w:fldChar w:fldCharType="begin"/>
+          </w:r>
+          <w:r>
+            <w:instrText xml:space="preserve"> TOC \o "1-3" \h \z \u </w:instrText>
+          </w:r>
+          <w:r>
+            <w:fldChar w:fldCharType="separate"/>
+          </w:r>
+          <w:hyperlink w:anchor="_Toc4612790" w:history="1">
+            <w:r>
+              <w:rPr>
+                <w:rStyle w:val="Hyperlink"/>
+                <w:noProof/>
+                <w:lang w:val="en-US"/>
+              </w:rPr>
+              <w:t>How to Create a Simple Web-Based Chat Application</w:t>
+            </w:r>
+            <w:r>
+              <w:rPr>
+                <w:noProof/>
+                <w:webHidden/>
+              </w:rPr>
+              <w:tab/>
+            </w:r>
+            <w:r>
+              <w:rPr>
+                <w:noProof/>
+                <w:webHidden/>
+              </w:rPr>
+              <w:fldChar w:fldCharType="begin"/>
+            </w:r>
+            <w:r>
+              <w:rPr>
+                <w:noProof/>
+                <w:webHidden/>
+              </w:rPr>
+              <w:instrText xml:space="preserve"> PAGEREF _Toc4612790 \h </w:instrText>
+            </w:r>
+            <w:r>
+              <w:rPr>
+                <w:noProof/>
+                <w:webHidden/>
+              </w:rPr>
+            </w:r>
+            <w:r>
+              <w:rPr>
+                <w:noProof/>
+                <w:webHidden/>
+              </w:rPr>
+              <w:fldChar w:fldCharType="separate"/>
+            </w:r>
+            <w:r>
+              <w:rPr>
+                <w:noProof/>
+                <w:webHidden/>
+              </w:rPr>
+              <w:t>6</w:t>
+            </w:r>
+            <w:r>
+              <w:rPr>
+                <w:noProof/>
+                <w:webHidden/>
+              </w:rPr>
+              <w:fldChar w:fldCharType="end"/>
+            </w:r>
+          </w:hyperlink>
+        </w:p>
+        <w:p>
+          <w:r>
+            <w:rPr>
+              <w:b/>
+              <w:bCs/>
+              <w:noProof/>
+            </w:rPr>
+            <w:fldChar w:fldCharType="end"/>
+          </w:r>
+        </w:p>
+      </w:sdtContent>
+    </w:sdt>
+    <w:p>
+      <w:pPr>
+        <w:spacing w:after="0"/>
+        <w:rPr>
+          <w:b/>
+          <w:lang w:val="en-US"/>
+        </w:rPr>
+      </w:pPr>
+    </w:p>
+    <w:p>
+      <w:pPr>
+        <w:spacing w:after="0"/>
+        <w:rPr>
+          <w:b/>
+          <w:lang w:val="en-US"/>
+        </w:rPr>
+      </w:pPr>
+    </w:p>
+    <w:p>
+      <w:pPr>
+        <w:spacing w:after="0"/>
+        <w:rPr>
+          <w:b/>
+          <w:lang w:val="en-US"/>
+        </w:rPr>
+      </w:pPr>
+    </w:p>
+    <w:p>
+      <w:pPr>
+        <w:spacing w:after="0"/>
+        <w:rPr>
+          <w:b/>
+          <w:lang w:val="en-US"/>
+        </w:rPr>
+      </w:pPr>
+      <w:r>
+        <w:rPr>
+          <w:b/>
           <w:lang w:val="en-US"/>
         </w:rPr>
         <w:t xml:space="preserve">Curl GET and POST Method Calls </w:t>
@@ -39,7 +196,7 @@
           <w:lang w:val="en-US"/>
         </w:rPr>
       </w:pPr>
-      <w:hyperlink r:id="rId4" w:history="1">
+      <w:hyperlink r:id="rId5" w:history="1">
         <w:r>
           <w:rPr>
             <w:rStyle w:val="Hyperlink"/>
@@ -100,16 +257,22 @@
         <w:rPr>
           <w:lang w:val="en-US"/>
         </w:rPr>
-        <w:t xml:space="preserve">for transferring data with </w:t>
-      </w:r>
-      <w:proofErr w:type="spellStart"/>
-      <w:r>
-        <w:rPr>
-          <w:lang w:val="en-US"/>
-        </w:rPr>
-        <w:t>url</w:t>
-      </w:r>
-      <w:proofErr w:type="spellEnd"/>
+        <w:t xml:space="preserve">for </w:t>
+      </w:r>
+      <w:r>
+        <w:rPr>
+          <w:color w:val="F4B083" w:themeColor="accent2" w:themeTint="99"/>
+          <w:lang w:val="en-US"/>
+        </w:rPr>
+        <w:t xml:space="preserve">transferring data with </w:t>
+      </w:r>
+      <w:r>
+        <w:rPr>
+          <w:color w:val="F4B083" w:themeColor="accent2" w:themeTint="99"/>
+          <w:lang w:val="en-US"/>
+        </w:rPr>
+        <w:t>URL</w:t>
+      </w:r>
       <w:r>
         <w:rPr>
           <w:lang w:val="en-US"/>
@@ -170,7 +333,7 @@
                     <pic:cNvPicPr/>
                   </pic:nvPicPr>
                   <pic:blipFill>
-                    <a:blip r:embed="rId5"/>
+                    <a:blip r:embed="rId6"/>
                     <a:stretch>
                       <a:fillRect/>
                     </a:stretch>
@@ -256,7 +419,7 @@
           <w:lang w:val="en-US"/>
         </w:rPr>
       </w:pPr>
-      <w:hyperlink r:id="rId6" w:history="1">
+      <w:hyperlink r:id="rId7" w:history="1">
         <w:r>
           <w:rPr>
             <w:rStyle w:val="Hyperlink"/>
@@ -341,6 +504,7 @@
         <w:rPr>
           <w:lang w:val="en-US"/>
         </w:rPr>
+        <w:lastRenderedPageBreak/>
         <w:t>DELETE</w:t>
       </w:r>
     </w:p>
@@ -368,119 +532,6 @@
             <wp:extent cx="5760720" cy="1322070"/>
             <wp:effectExtent l="0" t="0" r="0" b="0"/>
             <wp:docPr id="2" name="Grafik 2"/>
-            <wp:cNvGraphicFramePr>
-              <a:graphicFrameLocks xmlns:a="http://schemas.openxmlformats.org/drawingml/2006/main" noChangeAspect="1"/>
-            </wp:cNvGraphicFramePr>
-            <a:graphic xmlns:a="http://schemas.openxmlformats.org/drawingml/2006/main">
-              <a:graphicData uri="http://schemas.openxmlformats.org/drawingml/2006/picture">
-                <pic:pic xmlns:pic="http://schemas.openxmlformats.org/drawingml/2006/picture">
-                  <pic:nvPicPr>
-                    <pic:cNvPr id="1" name=""/>
-                    <pic:cNvPicPr/>
-                  </pic:nvPicPr>
-                  <pic:blipFill>
-                    <a:blip r:embed="rId7"/>
-                    <a:stretch>
-                      <a:fillRect/>
-                    </a:stretch>
-                  </pic:blipFill>
-                  <pic:spPr>
-                    <a:xfrm>
-                      <a:off x="0" y="0"/>
-                      <a:ext cx="5760720" cy="1322070"/>
-                    </a:xfrm>
-                    <a:prstGeom prst="rect">
-                      <a:avLst/>
-                    </a:prstGeom>
-                  </pic:spPr>
-                </pic:pic>
-              </a:graphicData>
-            </a:graphic>
-          </wp:inline>
-        </w:drawing>
-      </w:r>
-    </w:p>
-    <w:p>
-      <w:pPr>
-        <w:spacing w:after="0"/>
-        <w:rPr>
-          <w:lang w:val="en-US"/>
-        </w:rPr>
-      </w:pPr>
-      <w:r>
-        <w:rPr>
-          <w:lang w:val="en-US"/>
-        </w:rPr>
-        <w:lastRenderedPageBreak/>
-        <w:t>-</w:t>
-      </w:r>
-      <w:proofErr w:type="spellStart"/>
-      <w:r>
-        <w:rPr>
-          <w:lang w:val="en-US"/>
-        </w:rPr>
-        <w:t>i</w:t>
-      </w:r>
-      <w:proofErr w:type="spellEnd"/>
-    </w:p>
-    <w:p>
-      <w:pPr>
-        <w:spacing w:after="0"/>
-        <w:rPr>
-          <w:lang w:val="en-US"/>
-        </w:rPr>
-      </w:pPr>
-      <w:r>
-        <w:rPr>
-          <w:lang w:val="en-US"/>
-        </w:rPr>
-        <w:t>Content-type</w:t>
-      </w:r>
-    </w:p>
-    <w:p>
-      <w:pPr>
-        <w:spacing w:after="0"/>
-        <w:rPr>
-          <w:lang w:val="en-US"/>
-        </w:rPr>
-      </w:pPr>
-      <w:r>
-        <w:rPr>
-          <w:lang w:val="en-US"/>
-        </w:rPr>
-        <w:t>-head</w:t>
-      </w:r>
-    </w:p>
-    <w:p>
-      <w:pPr>
-        <w:spacing w:after="0"/>
-        <w:rPr>
-          <w:lang w:val="en-US"/>
-        </w:rPr>
-      </w:pPr>
-      <w:r>
-        <w:rPr>
-          <w:lang w:val="en-US"/>
-        </w:rPr>
-        <w:t>-I //flag</w:t>
-      </w:r>
-    </w:p>
-    <w:p>
-      <w:pPr>
-        <w:spacing w:after="0"/>
-        <w:rPr>
-          <w:lang w:val="en-US"/>
-        </w:rPr>
-      </w:pPr>
-      <w:r>
-        <w:rPr>
-          <w:noProof/>
-        </w:rPr>
-        <w:drawing>
-          <wp:inline distT="0" distB="0" distL="0" distR="0" wp14:anchorId="021331A5" wp14:editId="0B614367">
-            <wp:extent cx="5760720" cy="2150110"/>
-            <wp:effectExtent l="0" t="0" r="0" b="2540"/>
-            <wp:docPr id="3" name="Grafik 3"/>
             <wp:cNvGraphicFramePr>
               <a:graphicFrameLocks xmlns:a="http://schemas.openxmlformats.org/drawingml/2006/main" noChangeAspect="1"/>
             </wp:cNvGraphicFramePr>
@@ -500,7 +551,7 @@
                   <pic:spPr>
                     <a:xfrm>
                       <a:off x="0" y="0"/>
-                      <a:ext cx="5760720" cy="2150110"/>
+                      <a:ext cx="5760720" cy="1322070"/>
                     </a:xfrm>
                     <a:prstGeom prst="rect">
                       <a:avLst/>
@@ -520,55 +571,61 @@
           <w:lang w:val="en-US"/>
         </w:rPr>
       </w:pPr>
-    </w:p>
-    <w:p>
-      <w:pPr>
-        <w:spacing w:after="0"/>
-        <w:rPr>
-          <w:lang w:val="en-US"/>
-        </w:rPr>
-      </w:pPr>
-      <w:r>
-        <w:rPr>
-          <w:lang w:val="en-US"/>
-        </w:rPr>
-        <w:t>touch hello.txt //create</w:t>
-      </w:r>
-    </w:p>
-    <w:p>
-      <w:pPr>
-        <w:spacing w:after="0"/>
-        <w:rPr>
-          <w:lang w:val="en-US"/>
-        </w:rPr>
-      </w:pPr>
-      <w:r>
-        <w:rPr>
-          <w:lang w:val="en-US"/>
-        </w:rPr>
-        <w:t>rm -R hello.txt //remove</w:t>
-      </w:r>
-    </w:p>
-    <w:p>
-      <w:pPr>
-        <w:spacing w:after="0"/>
-        <w:rPr>
-          <w:lang w:val="en-US"/>
-        </w:rPr>
-      </w:pPr>
-    </w:p>
-    <w:p>
-      <w:pPr>
-        <w:spacing w:after="0"/>
-        <w:rPr>
-          <w:lang w:val="en-US"/>
-        </w:rPr>
-      </w:pPr>
-      <w:r>
-        <w:rPr>
-          <w:lang w:val="en-US"/>
-        </w:rPr>
-        <w:t>write data in test.txt</w:t>
+      <w:r>
+        <w:rPr>
+          <w:lang w:val="en-US"/>
+        </w:rPr>
+        <w:t>-</w:t>
+      </w:r>
+      <w:proofErr w:type="spellStart"/>
+      <w:r>
+        <w:rPr>
+          <w:lang w:val="en-US"/>
+        </w:rPr>
+        <w:t>i</w:t>
+      </w:r>
+      <w:proofErr w:type="spellEnd"/>
+    </w:p>
+    <w:p>
+      <w:pPr>
+        <w:spacing w:after="0"/>
+        <w:rPr>
+          <w:lang w:val="en-US"/>
+        </w:rPr>
+      </w:pPr>
+      <w:r>
+        <w:rPr>
+          <w:lang w:val="en-US"/>
+        </w:rPr>
+        <w:t>Content-type</w:t>
+      </w:r>
+    </w:p>
+    <w:p>
+      <w:pPr>
+        <w:spacing w:after="0"/>
+        <w:rPr>
+          <w:lang w:val="en-US"/>
+        </w:rPr>
+      </w:pPr>
+      <w:r>
+        <w:rPr>
+          <w:lang w:val="en-US"/>
+        </w:rPr>
+        <w:t>-head</w:t>
+      </w:r>
+    </w:p>
+    <w:p>
+      <w:pPr>
+        <w:spacing w:after="0"/>
+        <w:rPr>
+          <w:lang w:val="en-US"/>
+        </w:rPr>
+      </w:pPr>
+      <w:r>
+        <w:rPr>
+          <w:lang w:val="en-US"/>
+        </w:rPr>
+        <w:t>-I //flag</w:t>
       </w:r>
     </w:p>
     <w:p>
@@ -583,10 +640,10 @@
           <w:noProof/>
         </w:rPr>
         <w:drawing>
-          <wp:inline distT="0" distB="0" distL="0" distR="0" wp14:anchorId="6438BE8F" wp14:editId="6FF36277">
-            <wp:extent cx="5610225" cy="1771650"/>
-            <wp:effectExtent l="0" t="0" r="9525" b="0"/>
-            <wp:docPr id="4" name="Grafik 4"/>
+          <wp:inline distT="0" distB="0" distL="0" distR="0" wp14:anchorId="021331A5" wp14:editId="0B614367">
+            <wp:extent cx="5760720" cy="2150110"/>
+            <wp:effectExtent l="0" t="0" r="0" b="2540"/>
+            <wp:docPr id="3" name="Grafik 3"/>
             <wp:cNvGraphicFramePr>
               <a:graphicFrameLocks xmlns:a="http://schemas.openxmlformats.org/drawingml/2006/main" noChangeAspect="1"/>
             </wp:cNvGraphicFramePr>
@@ -606,7 +663,7 @@
                   <pic:spPr>
                     <a:xfrm>
                       <a:off x="0" y="0"/>
-                      <a:ext cx="5610225" cy="1771650"/>
+                      <a:ext cx="5760720" cy="2150110"/>
                     </a:xfrm>
                     <a:prstGeom prst="rect">
                       <a:avLst/>
@@ -634,19 +691,47 @@
           <w:lang w:val="en-US"/>
         </w:rPr>
       </w:pPr>
-    </w:p>
-    <w:p>
-      <w:pPr>
-        <w:spacing w:after="0"/>
-        <w:rPr>
-          <w:lang w:val="en-US"/>
-        </w:rPr>
-      </w:pPr>
-      <w:r>
-        <w:rPr>
-          <w:lang w:val="en-US"/>
-        </w:rPr>
-        <w:t>download file</w:t>
+      <w:r>
+        <w:rPr>
+          <w:lang w:val="en-US"/>
+        </w:rPr>
+        <w:t>touch hello.txt //create</w:t>
+      </w:r>
+    </w:p>
+    <w:p>
+      <w:pPr>
+        <w:spacing w:after="0"/>
+        <w:rPr>
+          <w:lang w:val="en-US"/>
+        </w:rPr>
+      </w:pPr>
+      <w:r>
+        <w:rPr>
+          <w:lang w:val="en-US"/>
+        </w:rPr>
+        <w:t>rm -R hello.txt //remove</w:t>
+      </w:r>
+    </w:p>
+    <w:p>
+      <w:pPr>
+        <w:spacing w:after="0"/>
+        <w:rPr>
+          <w:lang w:val="en-US"/>
+        </w:rPr>
+      </w:pPr>
+    </w:p>
+    <w:p>
+      <w:pPr>
+        <w:spacing w:after="0"/>
+        <w:rPr>
+          <w:lang w:val="en-US"/>
+        </w:rPr>
+      </w:pPr>
+      <w:r>
+        <w:rPr>
+          <w:lang w:val="en-US"/>
+        </w:rPr>
+        <w:t>write data in test.txt</w:t>
       </w:r>
     </w:p>
     <w:p>
@@ -661,10 +746,10 @@
           <w:noProof/>
         </w:rPr>
         <w:drawing>
-          <wp:inline distT="0" distB="0" distL="0" distR="0" wp14:anchorId="2DC9E9D1" wp14:editId="262B0472">
-            <wp:extent cx="5760720" cy="843915"/>
-            <wp:effectExtent l="0" t="0" r="0" b="0"/>
-            <wp:docPr id="5" name="Grafik 5"/>
+          <wp:inline distT="0" distB="0" distL="0" distR="0" wp14:anchorId="6438BE8F" wp14:editId="6FF36277">
+            <wp:extent cx="5610225" cy="1771650"/>
+            <wp:effectExtent l="0" t="0" r="9525" b="0"/>
+            <wp:docPr id="4" name="Grafik 4"/>
             <wp:cNvGraphicFramePr>
               <a:graphicFrameLocks xmlns:a="http://schemas.openxmlformats.org/drawingml/2006/main" noChangeAspect="1"/>
             </wp:cNvGraphicFramePr>
@@ -684,7 +769,7 @@
                   <pic:spPr>
                     <a:xfrm>
                       <a:off x="0" y="0"/>
-                      <a:ext cx="5760720" cy="843915"/>
+                      <a:ext cx="5610225" cy="1771650"/>
                     </a:xfrm>
                     <a:prstGeom prst="rect">
                       <a:avLst/>
@@ -712,113 +797,19 @@
           <w:lang w:val="en-US"/>
         </w:rPr>
       </w:pPr>
-      <w:r>
-        <w:rPr>
-          <w:lang w:val="en-US"/>
-        </w:rPr>
-        <w:t>git bash</w:t>
-      </w:r>
-    </w:p>
-    <w:p>
-      <w:pPr>
-        <w:spacing w:after="0"/>
-        <w:rPr>
-          <w:lang w:val="en-US"/>
-        </w:rPr>
-      </w:pPr>
-      <w:r>
-        <w:rPr>
-          <w:lang w:val="en-US"/>
-        </w:rPr>
-        <w:t xml:space="preserve">$ curl -O </w:t>
-      </w:r>
-      <w:r>
-        <w:rPr>
-          <w:lang w:val="en-US"/>
-        </w:rPr>
-        <w:t>–</w:t>
-      </w:r>
-      <w:r>
-        <w:rPr>
-          <w:lang w:val="en-US"/>
-        </w:rPr>
-        <w:t>limit-rate 1000B http://...</w:t>
-      </w:r>
-    </w:p>
-    <w:p>
-      <w:pPr>
-        <w:spacing w:after="0"/>
-        <w:rPr>
-          <w:lang w:val="en-US"/>
-        </w:rPr>
-      </w:pPr>
-    </w:p>
-    <w:p>
-      <w:pPr>
-        <w:spacing w:after="0"/>
-        <w:rPr>
-          <w:lang w:val="en-US"/>
-        </w:rPr>
-      </w:pPr>
-      <w:r>
-        <w:rPr>
-          <w:lang w:val="en-US"/>
-        </w:rPr>
-        <w:t>--data</w:t>
-      </w:r>
-    </w:p>
-    <w:p>
-      <w:pPr>
-        <w:spacing w:after="0"/>
-        <w:rPr>
-          <w:lang w:val="en-US"/>
-        </w:rPr>
-      </w:pPr>
-      <w:r>
-        <w:rPr>
-          <w:lang w:val="en-US"/>
-        </w:rPr>
-        <w:t>“</w:t>
-      </w:r>
-      <w:r>
-        <w:rPr>
-          <w:lang w:val="en-US"/>
-        </w:rPr>
-        <w:t>title=</w:t>
-      </w:r>
-      <w:proofErr w:type="spellStart"/>
-      <w:r>
-        <w:rPr>
-          <w:lang w:val="en-US"/>
-        </w:rPr>
-        <w:t>Hello&amp;body</w:t>
-      </w:r>
-      <w:proofErr w:type="spellEnd"/>
-      <w:r>
-        <w:rPr>
-          <w:lang w:val="en-US"/>
-        </w:rPr>
-        <w:t>=Hello World</w:t>
-      </w:r>
-      <w:r>
-        <w:rPr>
-          <w:lang w:val="en-US"/>
-        </w:rPr>
-        <w:t>”</w:t>
-      </w:r>
-    </w:p>
-    <w:p>
-      <w:pPr>
-        <w:spacing w:after="0"/>
-        <w:rPr>
-          <w:lang w:val="en-US"/>
-        </w:rPr>
-      </w:pPr>
-      <w:r>
-        <w:rPr>
-          <w:lang w:val="en-US"/>
-        </w:rPr>
-        <w:t>http://</w:t>
+    </w:p>
+    <w:p>
+      <w:pPr>
+        <w:spacing w:after="0"/>
+        <w:rPr>
+          <w:lang w:val="en-US"/>
+        </w:rPr>
+      </w:pPr>
+      <w:r>
+        <w:rPr>
+          <w:lang w:val="en-US"/>
+        </w:rPr>
+        <w:t>download file</w:t>
       </w:r>
     </w:p>
     <w:p>
@@ -832,12 +823,11 @@
         <w:rPr>
           <w:noProof/>
         </w:rPr>
-        <w:lastRenderedPageBreak/>
         <w:drawing>
-          <wp:inline distT="0" distB="0" distL="0" distR="0" wp14:anchorId="7CD2B35B" wp14:editId="2124D29E">
-            <wp:extent cx="5760720" cy="1038860"/>
-            <wp:effectExtent l="0" t="0" r="0" b="8890"/>
-            <wp:docPr id="6" name="Grafik 6"/>
+          <wp:inline distT="0" distB="0" distL="0" distR="0" wp14:anchorId="2DC9E9D1" wp14:editId="262B0472">
+            <wp:extent cx="5760720" cy="843915"/>
+            <wp:effectExtent l="0" t="0" r="0" b="0"/>
+            <wp:docPr id="5" name="Grafik 5"/>
             <wp:cNvGraphicFramePr>
               <a:graphicFrameLocks xmlns:a="http://schemas.openxmlformats.org/drawingml/2006/main" noChangeAspect="1"/>
             </wp:cNvGraphicFramePr>
@@ -857,7 +847,7 @@
                   <pic:spPr>
                     <a:xfrm>
                       <a:off x="0" y="0"/>
-                      <a:ext cx="5760720" cy="1038860"/>
+                      <a:ext cx="5760720" cy="843915"/>
                     </a:xfrm>
                     <a:prstGeom prst="rect">
                       <a:avLst/>
@@ -885,6 +875,115 @@
           <w:lang w:val="en-US"/>
         </w:rPr>
       </w:pPr>
+      <w:r>
+        <w:rPr>
+          <w:lang w:val="en-US"/>
+        </w:rPr>
+        <w:lastRenderedPageBreak/>
+        <w:t>git bash</w:t>
+      </w:r>
+    </w:p>
+    <w:p>
+      <w:pPr>
+        <w:spacing w:after="0"/>
+        <w:rPr>
+          <w:lang w:val="en-US"/>
+        </w:rPr>
+      </w:pPr>
+      <w:r>
+        <w:rPr>
+          <w:lang w:val="en-US"/>
+        </w:rPr>
+        <w:t xml:space="preserve">$ curl -O </w:t>
+      </w:r>
+      <w:r>
+        <w:rPr>
+          <w:lang w:val="en-US"/>
+        </w:rPr>
+        <w:t>–</w:t>
+      </w:r>
+      <w:r>
+        <w:rPr>
+          <w:lang w:val="en-US"/>
+        </w:rPr>
+        <w:t>limit-rate 1000B http://...</w:t>
+      </w:r>
+    </w:p>
+    <w:p>
+      <w:pPr>
+        <w:spacing w:after="0"/>
+        <w:rPr>
+          <w:lang w:val="en-US"/>
+        </w:rPr>
+      </w:pPr>
+    </w:p>
+    <w:p>
+      <w:pPr>
+        <w:spacing w:after="0"/>
+        <w:rPr>
+          <w:lang w:val="en-US"/>
+        </w:rPr>
+      </w:pPr>
+      <w:r>
+        <w:rPr>
+          <w:lang w:val="en-US"/>
+        </w:rPr>
+        <w:t>--data</w:t>
+      </w:r>
+    </w:p>
+    <w:p>
+      <w:pPr>
+        <w:spacing w:after="0"/>
+        <w:rPr>
+          <w:lang w:val="en-US"/>
+        </w:rPr>
+      </w:pPr>
+      <w:r>
+        <w:rPr>
+          <w:lang w:val="en-US"/>
+        </w:rPr>
+        <w:t>“</w:t>
+      </w:r>
+      <w:r>
+        <w:rPr>
+          <w:lang w:val="en-US"/>
+        </w:rPr>
+        <w:t>title=</w:t>
+      </w:r>
+      <w:proofErr w:type="spellStart"/>
+      <w:r>
+        <w:rPr>
+          <w:lang w:val="en-US"/>
+        </w:rPr>
+        <w:t>Hello&amp;body</w:t>
+      </w:r>
+      <w:proofErr w:type="spellEnd"/>
+      <w:r>
+        <w:rPr>
+          <w:lang w:val="en-US"/>
+        </w:rPr>
+        <w:t>=Hello World</w:t>
+      </w:r>
+      <w:r>
+        <w:rPr>
+          <w:lang w:val="en-US"/>
+        </w:rPr>
+        <w:t>”</w:t>
+      </w:r>
+    </w:p>
+    <w:p>
+      <w:pPr>
+        <w:spacing w:after="0"/>
+        <w:rPr>
+          <w:lang w:val="en-US"/>
+        </w:rPr>
+      </w:pPr>
+      <w:r>
+        <w:rPr>
+          <w:lang w:val="en-US"/>
+        </w:rPr>
+        <w:t>http://</w:t>
+      </w:r>
     </w:p>
     <w:p>
       <w:pPr>
@@ -898,10 +997,10 @@
           <w:noProof/>
         </w:rPr>
         <w:drawing>
-          <wp:inline distT="0" distB="0" distL="0" distR="0" wp14:anchorId="393762B0" wp14:editId="1CD1C88A">
-            <wp:extent cx="5495925" cy="1828800"/>
-            <wp:effectExtent l="0" t="0" r="9525" b="0"/>
-            <wp:docPr id="7" name="Grafik 7"/>
+          <wp:inline distT="0" distB="0" distL="0" distR="0" wp14:anchorId="7CD2B35B" wp14:editId="2124D29E">
+            <wp:extent cx="5760720" cy="1038860"/>
+            <wp:effectExtent l="0" t="0" r="0" b="8890"/>
+            <wp:docPr id="6" name="Grafik 6"/>
             <wp:cNvGraphicFramePr>
               <a:graphicFrameLocks xmlns:a="http://schemas.openxmlformats.org/drawingml/2006/main" noChangeAspect="1"/>
             </wp:cNvGraphicFramePr>
@@ -921,7 +1020,7 @@
                   <pic:spPr>
                     <a:xfrm>
                       <a:off x="0" y="0"/>
-                      <a:ext cx="5495925" cy="1828800"/>
+                      <a:ext cx="5760720" cy="1038860"/>
                     </a:xfrm>
                     <a:prstGeom prst="rect">
                       <a:avLst/>
@@ -949,15 +1048,23 @@
           <w:lang w:val="en-US"/>
         </w:rPr>
       </w:pPr>
+    </w:p>
+    <w:p>
+      <w:pPr>
+        <w:spacing w:after="0"/>
+        <w:rPr>
+          <w:lang w:val="en-US"/>
+        </w:rPr>
+      </w:pPr>
       <w:r>
         <w:rPr>
           <w:noProof/>
         </w:rPr>
         <w:drawing>
-          <wp:inline distT="0" distB="0" distL="0" distR="0" wp14:anchorId="6FDB1001" wp14:editId="4201D72C">
-            <wp:extent cx="5438775" cy="1304925"/>
-            <wp:effectExtent l="0" t="0" r="9525" b="9525"/>
-            <wp:docPr id="8" name="Grafik 8"/>
+          <wp:inline distT="0" distB="0" distL="0" distR="0" wp14:anchorId="393762B0" wp14:editId="1CD1C88A">
+            <wp:extent cx="5495925" cy="1828800"/>
+            <wp:effectExtent l="0" t="0" r="9525" b="0"/>
+            <wp:docPr id="7" name="Grafik 7"/>
             <wp:cNvGraphicFramePr>
               <a:graphicFrameLocks xmlns:a="http://schemas.openxmlformats.org/drawingml/2006/main" noChangeAspect="1"/>
             </wp:cNvGraphicFramePr>
@@ -977,6 +1084,62 @@
                   <pic:spPr>
                     <a:xfrm>
                       <a:off x="0" y="0"/>
+                      <a:ext cx="5495925" cy="1828800"/>
+                    </a:xfrm>
+                    <a:prstGeom prst="rect">
+                      <a:avLst/>
+                    </a:prstGeom>
+                  </pic:spPr>
+                </pic:pic>
+              </a:graphicData>
+            </a:graphic>
+          </wp:inline>
+        </w:drawing>
+      </w:r>
+    </w:p>
+    <w:p>
+      <w:pPr>
+        <w:spacing w:after="0"/>
+        <w:rPr>
+          <w:lang w:val="en-US"/>
+        </w:rPr>
+      </w:pPr>
+    </w:p>
+    <w:p>
+      <w:pPr>
+        <w:spacing w:after="0"/>
+        <w:rPr>
+          <w:lang w:val="en-US"/>
+        </w:rPr>
+      </w:pPr>
+      <w:r>
+        <w:rPr>
+          <w:noProof/>
+        </w:rPr>
+        <w:drawing>
+          <wp:inline distT="0" distB="0" distL="0" distR="0" wp14:anchorId="6FDB1001" wp14:editId="4201D72C">
+            <wp:extent cx="5438775" cy="1304925"/>
+            <wp:effectExtent l="0" t="0" r="9525" b="9525"/>
+            <wp:docPr id="8" name="Grafik 8"/>
+            <wp:cNvGraphicFramePr>
+              <a:graphicFrameLocks xmlns:a="http://schemas.openxmlformats.org/drawingml/2006/main" noChangeAspect="1"/>
+            </wp:cNvGraphicFramePr>
+            <a:graphic xmlns:a="http://schemas.openxmlformats.org/drawingml/2006/main">
+              <a:graphicData uri="http://schemas.openxmlformats.org/drawingml/2006/picture">
+                <pic:pic xmlns:pic="http://schemas.openxmlformats.org/drawingml/2006/picture">
+                  <pic:nvPicPr>
+                    <pic:cNvPr id="1" name=""/>
+                    <pic:cNvPicPr/>
+                  </pic:nvPicPr>
+                  <pic:blipFill>
+                    <a:blip r:embed="rId14"/>
+                    <a:stretch>
+                      <a:fillRect/>
+                    </a:stretch>
+                  </pic:blipFill>
+                  <pic:spPr>
+                    <a:xfrm>
+                      <a:off x="0" y="0"/>
                       <a:ext cx="5438775" cy="1304925"/>
                     </a:xfrm>
                     <a:prstGeom prst="rect">
@@ -1001,32 +1164,590 @@
     <w:p>
       <w:pPr>
         <w:spacing w:after="0"/>
-        <w:rPr>
-          <w:lang w:val="en-US"/>
-        </w:rPr>
-      </w:pPr>
-      <w:r>
-        <w:rPr>
-          <w:lang w:val="en-US"/>
-        </w:rPr>
+      </w:pPr>
+      <w:r>
         <w:t>FileZi</w:t>
       </w:r>
       <w:r>
-        <w:rPr>
-          <w:lang w:val="en-US"/>
-        </w:rPr>
         <w:t>lla</w:t>
       </w:r>
     </w:p>
     <w:p>
       <w:pPr>
         <w:spacing w:after="0"/>
-        <w:rPr>
-          <w:lang w:val="en-US"/>
-        </w:rPr>
-      </w:pPr>
-      <w:bookmarkStart w:id="0" w:name="_GoBack"/>
+      </w:pPr>
+    </w:p>
+    <w:p>
+      <w:pPr>
+        <w:spacing w:after="0"/>
+      </w:pPr>
+      <w:r>
+        <w:t>FileZilla ist eine</w:t>
+      </w:r>
+      <w:r>
+        <w:t xml:space="preserve"> freie S</w:t>
+      </w:r>
+      <w:r>
+        <w:t>ever- und Client-Software zur Daten</w:t>
+      </w:r>
+      <w:r>
+        <w:t>ü</w:t>
+      </w:r>
+      <w:r>
+        <w:t xml:space="preserve">bertragung mittels FTP und SFTP. Mit dem </w:t>
+      </w:r>
+      <w:r>
+        <w:rPr>
+          <w:color w:val="4472C4" w:themeColor="accent1"/>
+        </w:rPr>
+        <w:t xml:space="preserve">FileZilla Client </w:t>
+      </w:r>
+      <w:r>
+        <w:t xml:space="preserve">kann der Benutzer </w:t>
+      </w:r>
+      <w:r>
+        <w:rPr>
+          <w:color w:val="4472C4" w:themeColor="accent1"/>
+        </w:rPr>
+        <w:t xml:space="preserve">sich mit einem FTP-/SFTP-Server verbinden </w:t>
+      </w:r>
+      <w:r>
+        <w:t>und daraufhin Dateien hoch- und herunterladen. Zudem k</w:t>
+      </w:r>
+      <w:r>
+        <w:t>ö</w:t>
+      </w:r>
+      <w:r>
+        <w:t>nnen Textdateien im lokalen Texteditor ge</w:t>
+      </w:r>
+      <w:r>
+        <w:t>ö</w:t>
+      </w:r>
+      <w:r>
+        <w:t xml:space="preserve">ffnet werden. FileZilla </w:t>
+      </w:r>
+      <w:r>
+        <w:t>ü</w:t>
+      </w:r>
+      <w:r>
+        <w:t>berwacht daraufhin die ge</w:t>
+      </w:r>
+      <w:r>
+        <w:t>ö</w:t>
+      </w:r>
+      <w:r>
+        <w:t xml:space="preserve">ffnete Datei und bietet bei </w:t>
+      </w:r>
+      <w:r>
+        <w:t>Ä</w:t>
+      </w:r>
+      <w:r>
+        <w:t xml:space="preserve">nderung das Hochladen der Datei an. </w:t>
+      </w:r>
+    </w:p>
+    <w:p>
+      <w:pPr>
+        <w:spacing w:after="0"/>
+      </w:pPr>
+    </w:p>
+    <w:p>
+      <w:pPr>
+        <w:spacing w:after="0"/>
+      </w:pPr>
+      <w:r>
+        <w:rPr>
+          <w:noProof/>
+        </w:rPr>
+        <w:lastRenderedPageBreak/>
+        <w:drawing>
+          <wp:inline distT="0" distB="0" distL="0" distR="0" wp14:anchorId="4C0C88B3" wp14:editId="17E516E4">
+            <wp:extent cx="4657725" cy="3009900"/>
+            <wp:effectExtent l="0" t="0" r="9525" b="0"/>
+            <wp:docPr id="9" name="Grafik 9"/>
+            <wp:cNvGraphicFramePr>
+              <a:graphicFrameLocks xmlns:a="http://schemas.openxmlformats.org/drawingml/2006/main" noChangeAspect="1"/>
+            </wp:cNvGraphicFramePr>
+            <a:graphic xmlns:a="http://schemas.openxmlformats.org/drawingml/2006/main">
+              <a:graphicData uri="http://schemas.openxmlformats.org/drawingml/2006/picture">
+                <pic:pic xmlns:pic="http://schemas.openxmlformats.org/drawingml/2006/picture">
+                  <pic:nvPicPr>
+                    <pic:cNvPr id="1" name=""/>
+                    <pic:cNvPicPr/>
+                  </pic:nvPicPr>
+                  <pic:blipFill>
+                    <a:blip r:embed="rId15"/>
+                    <a:stretch>
+                      <a:fillRect/>
+                    </a:stretch>
+                  </pic:blipFill>
+                  <pic:spPr>
+                    <a:xfrm>
+                      <a:off x="0" y="0"/>
+                      <a:ext cx="4657725" cy="3009900"/>
+                    </a:xfrm>
+                    <a:prstGeom prst="rect">
+                      <a:avLst/>
+                    </a:prstGeom>
+                  </pic:spPr>
+                </pic:pic>
+              </a:graphicData>
+            </a:graphic>
+          </wp:inline>
+        </w:drawing>
+      </w:r>
+    </w:p>
+    <w:p>
+      <w:pPr>
+        <w:spacing w:after="0"/>
+      </w:pPr>
+    </w:p>
+    <w:p>
+      <w:pPr>
+        <w:spacing w:after="0"/>
+        <w:rPr>
+          <w:b/>
+          <w:sz w:val="36"/>
+          <w:szCs w:val="36"/>
+        </w:rPr>
+      </w:pPr>
+      <w:r>
+        <w:rPr>
+          <w:b/>
+          <w:sz w:val="36"/>
+          <w:szCs w:val="36"/>
+        </w:rPr>
+        <w:t>Free FTP Webhosting</w:t>
+      </w:r>
+    </w:p>
+    <w:p>
+      <w:pPr>
+        <w:spacing w:after="0"/>
+      </w:pPr>
+    </w:p>
+    <w:p>
+      <w:pPr>
+        <w:spacing w:after="0"/>
+      </w:pPr>
+      <w:r>
+        <w:t>Zugriff mit FTP</w:t>
+      </w:r>
+    </w:p>
+    <w:p>
+      <w:pPr>
+        <w:spacing w:after="0"/>
+      </w:pPr>
+    </w:p>
+    <w:p>
+      <w:pPr>
+        <w:spacing w:after="0"/>
+        <w:jc w:val="both"/>
+        <w:rPr>
+          <w:b/>
+          <w:color w:val="ED7D31" w:themeColor="accent2"/>
+        </w:rPr>
+      </w:pPr>
+      <w:r>
+        <w:rPr>
+          <w:b/>
+          <w:color w:val="ED7D31" w:themeColor="accent2"/>
+        </w:rPr>
+        <w:t>FTP-Server</w:t>
+      </w:r>
+    </w:p>
+    <w:p>
+      <w:pPr>
+        <w:spacing w:after="0"/>
+      </w:pPr>
+      <w:hyperlink r:id="rId16" w:history="1">
+        <w:r>
+          <w:rPr>
+            <w:rStyle w:val="Hyperlink"/>
+          </w:rPr>
+          <w:t>https://my.bplaced.net/ftp</w:t>
+        </w:r>
+      </w:hyperlink>
+    </w:p>
+    <w:p>
+      <w:pPr>
+        <w:spacing w:after="0"/>
+      </w:pPr>
+    </w:p>
+    <w:p>
+      <w:pPr>
+        <w:spacing w:after="0"/>
+      </w:pPr>
+      <w:r>
+        <w:rPr>
+          <w:noProof/>
+        </w:rPr>
+        <w:drawing>
+          <wp:inline distT="0" distB="0" distL="0" distR="0" wp14:anchorId="468160F9" wp14:editId="57C3A2E2">
+            <wp:extent cx="5760720" cy="4100830"/>
+            <wp:effectExtent l="0" t="0" r="0" b="0"/>
+            <wp:docPr id="16" name="Grafik 16"/>
+            <wp:cNvGraphicFramePr>
+              <a:graphicFrameLocks xmlns:a="http://schemas.openxmlformats.org/drawingml/2006/main" noChangeAspect="1"/>
+            </wp:cNvGraphicFramePr>
+            <a:graphic xmlns:a="http://schemas.openxmlformats.org/drawingml/2006/main">
+              <a:graphicData uri="http://schemas.openxmlformats.org/drawingml/2006/picture">
+                <pic:pic xmlns:pic="http://schemas.openxmlformats.org/drawingml/2006/picture">
+                  <pic:nvPicPr>
+                    <pic:cNvPr id="1" name=""/>
+                    <pic:cNvPicPr/>
+                  </pic:nvPicPr>
+                  <pic:blipFill>
+                    <a:blip r:embed="rId17"/>
+                    <a:stretch>
+                      <a:fillRect/>
+                    </a:stretch>
+                  </pic:blipFill>
+                  <pic:spPr>
+                    <a:xfrm>
+                      <a:off x="0" y="0"/>
+                      <a:ext cx="5760720" cy="4100830"/>
+                    </a:xfrm>
+                    <a:prstGeom prst="rect">
+                      <a:avLst/>
+                    </a:prstGeom>
+                  </pic:spPr>
+                </pic:pic>
+              </a:graphicData>
+            </a:graphic>
+          </wp:inline>
+        </w:drawing>
+      </w:r>
+    </w:p>
+    <w:p>
+      <w:pPr>
+        <w:spacing w:after="0"/>
+      </w:pPr>
+    </w:p>
+    <w:p>
+      <w:pPr>
+        <w:pStyle w:val="berschrift1"/>
+        <w:rPr>
+          <w:lang w:val="en-US"/>
+        </w:rPr>
+      </w:pPr>
+      <w:bookmarkStart w:id="0" w:name="_Toc4612790"/>
+      <w:r>
+        <w:rPr>
+          <w:lang w:val="en-US"/>
+        </w:rPr>
+        <w:lastRenderedPageBreak/>
+        <w:t>How to Create a</w:t>
+      </w:r>
+      <w:r>
+        <w:rPr>
+          <w:lang w:val="en-US"/>
+        </w:rPr>
+        <w:t xml:space="preserve"> Simple Web-Based Chat Application</w:t>
+      </w:r>
       <w:bookmarkEnd w:id="0"/>
+    </w:p>
+    <w:p>
+      <w:pPr>
+        <w:spacing w:after="0"/>
+        <w:rPr>
+          <w:lang w:val="en-US"/>
+        </w:rPr>
+      </w:pPr>
+      <w:hyperlink r:id="rId18" w:history="1">
+        <w:r>
+          <w:rPr>
+            <w:rStyle w:val="Hyperlink"/>
+            <w:lang w:val="en-US"/>
+          </w:rPr>
+          <w:t>https://code.tutsplus.com/tutorials/how-to-create-a-simple-web-based-chat-application--net-5931</w:t>
+        </w:r>
+      </w:hyperlink>
+    </w:p>
+    <w:p>
+      <w:pPr>
+        <w:spacing w:after="0"/>
+        <w:rPr>
+          <w:lang w:val="en-US"/>
+        </w:rPr>
+      </w:pPr>
+    </w:p>
+    <w:p>
+      <w:pPr>
+        <w:spacing w:after="0"/>
+        <w:rPr>
+          <w:lang w:val="en-US"/>
+        </w:rPr>
+      </w:pPr>
+      <w:r>
+        <w:rPr>
+          <w:lang w:val="en-US"/>
+        </w:rPr>
+        <w:t>a simple web-based chat application with PHP and jQuery</w:t>
+      </w:r>
+    </w:p>
+    <w:p>
+      <w:pPr>
+        <w:spacing w:after="0"/>
+        <w:rPr>
+          <w:lang w:val="en-US"/>
+        </w:rPr>
+      </w:pPr>
+    </w:p>
+    <w:p>
+      <w:pPr>
+        <w:pStyle w:val="berschrift1"/>
+        <w:rPr>
+          <w:lang w:val="en-US"/>
+        </w:rPr>
+      </w:pPr>
+      <w:r>
+        <w:rPr>
+          <w:lang w:val="en-US"/>
+        </w:rPr>
+        <w:t>Bootstrap</w:t>
+      </w:r>
+    </w:p>
+    <w:p>
+      <w:pPr>
+        <w:spacing w:after="0"/>
+        <w:rPr>
+          <w:lang w:val="en-US"/>
+        </w:rPr>
+      </w:pPr>
+    </w:p>
+    <w:p>
+      <w:pPr>
+        <w:spacing w:after="0"/>
+        <w:rPr>
+          <w:lang w:val="en-US"/>
+        </w:rPr>
+      </w:pPr>
+      <w:r>
+        <w:rPr>
+          <w:noProof/>
+        </w:rPr>
+        <w:drawing>
+          <wp:inline distT="0" distB="0" distL="0" distR="0" wp14:anchorId="634A79C3" wp14:editId="3B2E0E20">
+            <wp:extent cx="2209800" cy="228600"/>
+            <wp:effectExtent l="0" t="0" r="0" b="0"/>
+            <wp:docPr id="10" name="Grafik 10"/>
+            <wp:cNvGraphicFramePr>
+              <a:graphicFrameLocks xmlns:a="http://schemas.openxmlformats.org/drawingml/2006/main" noChangeAspect="1"/>
+            </wp:cNvGraphicFramePr>
+            <a:graphic xmlns:a="http://schemas.openxmlformats.org/drawingml/2006/main">
+              <a:graphicData uri="http://schemas.openxmlformats.org/drawingml/2006/picture">
+                <pic:pic xmlns:pic="http://schemas.openxmlformats.org/drawingml/2006/picture">
+                  <pic:nvPicPr>
+                    <pic:cNvPr id="1" name=""/>
+                    <pic:cNvPicPr/>
+                  </pic:nvPicPr>
+                  <pic:blipFill>
+                    <a:blip r:embed="rId19"/>
+                    <a:stretch>
+                      <a:fillRect/>
+                    </a:stretch>
+                  </pic:blipFill>
+                  <pic:spPr>
+                    <a:xfrm>
+                      <a:off x="0" y="0"/>
+                      <a:ext cx="2209800" cy="228600"/>
+                    </a:xfrm>
+                    <a:prstGeom prst="rect">
+                      <a:avLst/>
+                    </a:prstGeom>
+                  </pic:spPr>
+                </pic:pic>
+              </a:graphicData>
+            </a:graphic>
+          </wp:inline>
+        </w:drawing>
+      </w:r>
+    </w:p>
+    <w:p>
+      <w:pPr>
+        <w:spacing w:after="0"/>
+        <w:rPr>
+          <w:lang w:val="en-US"/>
+        </w:rPr>
+      </w:pPr>
+      <w:r>
+        <w:rPr>
+          <w:noProof/>
+        </w:rPr>
+        <w:drawing>
+          <wp:inline distT="0" distB="0" distL="0" distR="0" wp14:anchorId="54DC1BB5" wp14:editId="1B1FD290">
+            <wp:extent cx="2657475" cy="866775"/>
+            <wp:effectExtent l="0" t="0" r="9525" b="9525"/>
+            <wp:docPr id="11" name="Grafik 11"/>
+            <wp:cNvGraphicFramePr>
+              <a:graphicFrameLocks xmlns:a="http://schemas.openxmlformats.org/drawingml/2006/main" noChangeAspect="1"/>
+            </wp:cNvGraphicFramePr>
+            <a:graphic xmlns:a="http://schemas.openxmlformats.org/drawingml/2006/main">
+              <a:graphicData uri="http://schemas.openxmlformats.org/drawingml/2006/picture">
+                <pic:pic xmlns:pic="http://schemas.openxmlformats.org/drawingml/2006/picture">
+                  <pic:nvPicPr>
+                    <pic:cNvPr id="1" name=""/>
+                    <pic:cNvPicPr/>
+                  </pic:nvPicPr>
+                  <pic:blipFill>
+                    <a:blip r:embed="rId20"/>
+                    <a:stretch>
+                      <a:fillRect/>
+                    </a:stretch>
+                  </pic:blipFill>
+                  <pic:spPr>
+                    <a:xfrm>
+                      <a:off x="0" y="0"/>
+                      <a:ext cx="2657475" cy="866775"/>
+                    </a:xfrm>
+                    <a:prstGeom prst="rect">
+                      <a:avLst/>
+                    </a:prstGeom>
+                  </pic:spPr>
+                </pic:pic>
+              </a:graphicData>
+            </a:graphic>
+          </wp:inline>
+        </w:drawing>
+      </w:r>
+    </w:p>
+    <w:p>
+      <w:pPr>
+        <w:spacing w:after="0"/>
+        <w:rPr>
+          <w:lang w:val="en-US"/>
+        </w:rPr>
+      </w:pPr>
+      <w:r>
+        <w:rPr>
+          <w:lang w:val="en-US"/>
+        </w:rPr>
+        <w:t xml:space="preserve">Note that numbers </w:t>
+      </w:r>
+      <w:r>
+        <w:rPr>
+          <w:lang w:val="en-US"/>
+        </w:rPr>
+        <w:t>in. col</w:t>
+      </w:r>
+      <w:r>
+        <w:rPr>
+          <w:lang w:val="en-US"/>
+        </w:rPr>
+        <w:t xml:space="preserve">-*-* should always add up to </w:t>
+      </w:r>
+      <w:r>
+        <w:rPr>
+          <w:b/>
+          <w:color w:val="FF0000"/>
+          <w:lang w:val="en-US"/>
+        </w:rPr>
+        <w:t>12</w:t>
+      </w:r>
+      <w:r>
+        <w:rPr>
+          <w:lang w:val="en-US"/>
+        </w:rPr>
+        <w:t xml:space="preserve"> for each row</w:t>
+      </w:r>
+    </w:p>
+    <w:p>
+      <w:pPr>
+        <w:spacing w:after="0"/>
+        <w:rPr>
+          <w:lang w:val="en-US"/>
+        </w:rPr>
+      </w:pPr>
+    </w:p>
+    <w:p>
+      <w:pPr>
+        <w:spacing w:after="0"/>
+        <w:rPr>
+          <w:lang w:val="en-US"/>
+        </w:rPr>
+      </w:pPr>
+      <w:r>
+        <w:rPr>
+          <w:lang w:val="en-US"/>
+        </w:rPr>
+        <w:t>.container-fluid for a full width container</w:t>
+      </w:r>
+    </w:p>
+    <w:p>
+      <w:pPr>
+        <w:spacing w:after="0"/>
+        <w:rPr>
+          <w:lang w:val="en-US"/>
+        </w:rPr>
+      </w:pPr>
+      <w:r>
+        <w:rPr>
+          <w:lang w:val="en-US"/>
+        </w:rPr>
+        <w:t xml:space="preserve">While containers </w:t>
+      </w:r>
+      <w:r>
+        <w:rPr>
+          <w:rStyle w:val="Hervorhebung"/>
+          <w:lang w:val="en-US"/>
+        </w:rPr>
+        <w:t>can</w:t>
+      </w:r>
+      <w:r>
+        <w:rPr>
+          <w:lang w:val="en-US"/>
+        </w:rPr>
+        <w:t xml:space="preserve"> be nested, most layouts do not require a nested container.</w:t>
+      </w:r>
+    </w:p>
+    <w:p>
+      <w:pPr>
+        <w:spacing w:after="0"/>
+        <w:rPr>
+          <w:lang w:val="en-US"/>
+        </w:rPr>
+      </w:pPr>
+    </w:p>
+    <w:p>
+      <w:pPr>
+        <w:spacing w:after="0"/>
+        <w:rPr>
+          <w:lang w:val="en-US"/>
+        </w:rPr>
+      </w:pPr>
+      <w:bookmarkStart w:id="1" w:name="_GoBack"/>
+      <w:bookmarkEnd w:id="1"/>
+    </w:p>
+    <w:p>
+      <w:pPr>
+        <w:spacing w:after="0"/>
+        <w:rPr>
+          <w:lang w:val="en-US"/>
+        </w:rPr>
+      </w:pPr>
+    </w:p>
+    <w:p>
+      <w:pPr>
+        <w:spacing w:after="0"/>
+        <w:rPr>
+          <w:lang w:val="en-US"/>
+        </w:rPr>
+      </w:pPr>
+    </w:p>
+    <w:p>
+      <w:pPr>
+        <w:spacing w:after="0"/>
+        <w:rPr>
+          <w:lang w:val="en-US"/>
+        </w:rPr>
+      </w:pPr>
+    </w:p>
+    <w:p>
+      <w:pPr>
+        <w:spacing w:after="0"/>
+        <w:rPr>
+          <w:lang w:val="en-US"/>
+        </w:rPr>
+      </w:pPr>
     </w:p>
     <w:p>
       <w:pPr>
@@ -1564,6 +2285,27 @@
       <w:lang w:val="de-DE"/>
     </w:rPr>
   </w:style>
+  <w:style w:type="paragraph" w:styleId="berschrift1">
+    <w:name w:val="heading 1"/>
+    <w:basedOn w:val="Standard"/>
+    <w:next w:val="Standard"/>
+    <w:link w:val="berschrift1Zchn"/>
+    <w:uiPriority w:val="9"/>
+    <w:qFormat/>
+    <w:rsid w:val="003F5DA2"/>
+    <w:pPr>
+      <w:keepNext/>
+      <w:keepLines/>
+      <w:spacing w:before="240" w:after="0"/>
+      <w:outlineLvl w:val="0"/>
+    </w:pPr>
+    <w:rPr>
+      <w:rFonts w:asciiTheme="majorHAnsi" w:eastAsiaTheme="majorEastAsia" w:hAnsiTheme="majorHAnsi" w:cstheme="majorBidi"/>
+      <w:color w:val="2F5496" w:themeColor="accent1" w:themeShade="BF"/>
+      <w:sz w:val="32"/>
+      <w:szCs w:val="32"/>
+    </w:rPr>
+  </w:style>
   <w:style w:type="character" w:default="1" w:styleId="Absatz-Standardschriftart">
     <w:name w:val="Default Paragraph Font"/>
     <w:uiPriority w:val="1"/>
@@ -1643,6 +2385,58 @@
       <w:sz w:val="18"/>
       <w:szCs w:val="18"/>
       <w:lang w:val="de-DE"/>
+    </w:rPr>
+  </w:style>
+  <w:style w:type="character" w:customStyle="1" w:styleId="berschrift1Zchn">
+    <w:name w:val="Überschrift 1 Zchn"/>
+    <w:basedOn w:val="Absatz-Standardschriftart"/>
+    <w:link w:val="berschrift1"/>
+    <w:uiPriority w:val="9"/>
+    <w:rsid w:val="003F5DA2"/>
+    <w:rPr>
+      <w:rFonts w:asciiTheme="majorHAnsi" w:eastAsiaTheme="majorEastAsia" w:hAnsiTheme="majorHAnsi" w:cstheme="majorBidi"/>
+      <w:color w:val="2F5496" w:themeColor="accent1" w:themeShade="BF"/>
+      <w:sz w:val="32"/>
+      <w:szCs w:val="32"/>
+      <w:lang w:val="de-DE"/>
+    </w:rPr>
+  </w:style>
+  <w:style w:type="paragraph" w:styleId="Inhaltsverzeichnisberschrift">
+    <w:name w:val="TOC Heading"/>
+    <w:basedOn w:val="berschrift1"/>
+    <w:next w:val="Standard"/>
+    <w:uiPriority w:val="39"/>
+    <w:unhideWhenUsed/>
+    <w:qFormat/>
+    <w:rsid w:val="00680D2E"/>
+    <w:pPr>
+      <w:outlineLvl w:val="9"/>
+    </w:pPr>
+    <w:rPr>
+      <w:lang w:val="en-US" w:eastAsia="en-US"/>
+    </w:rPr>
+  </w:style>
+  <w:style w:type="paragraph" w:styleId="Verzeichnis1">
+    <w:name w:val="toc 1"/>
+    <w:basedOn w:val="Standard"/>
+    <w:next w:val="Standard"/>
+    <w:autoRedefine/>
+    <w:uiPriority w:val="39"/>
+    <w:unhideWhenUsed/>
+    <w:rsid w:val="00680D2E"/>
+    <w:pPr>
+      <w:spacing w:after="100"/>
+    </w:pPr>
+  </w:style>
+  <w:style w:type="character" w:styleId="Hervorhebung">
+    <w:name w:val="Emphasis"/>
+    <w:basedOn w:val="Absatz-Standardschriftart"/>
+    <w:uiPriority w:val="20"/>
+    <w:qFormat/>
+    <w:rsid w:val="00FD2926"/>
+    <w:rPr>
+      <w:i/>
+      <w:iCs/>
     </w:rPr>
   </w:style>
 </w:styles>
@@ -1941,4 +2735,16 @@
     </a:ext>
   </a:extLst>
 </a:theme>
+</file>
+
+<file path=customXml/item1.xml><?xml version="1.0" encoding="utf-8"?>
+<b:Sources xmlns:b="http://schemas.openxmlformats.org/officeDocument/2006/bibliography" xmlns="http://schemas.openxmlformats.org/officeDocument/2006/bibliography" SelectedStyle="\APASixthEditionOfficeOnline.xsl" StyleName="APA" Version="6"/>
+</file>
+
+<file path=customXml/itemProps1.xml><?xml version="1.0" encoding="utf-8"?>
+<ds:datastoreItem xmlns:ds="http://schemas.openxmlformats.org/officeDocument/2006/customXml" ds:itemID="{A9A4D3C9-E3E6-4727-BF16-1C3F27A714C5}">
+  <ds:schemaRefs>
+    <ds:schemaRef ds:uri="http://schemas.openxmlformats.org/officeDocument/2006/bibliography"/>
+  </ds:schemaRefs>
+</ds:datastoreItem>
 </file>
</xml_diff>

<commit_message>
display div and input button div in right position
</commit_message>
<xml_diff>
--- a/chat interface .docx
+++ b/chat interface .docx
@@ -49,7 +49,9 @@
               <w:tab w:val="right" w:leader="dot" w:pos="9062"/>
             </w:tabs>
             <w:rPr>
+              <w:rFonts w:hAnsiTheme="minorHAnsi" w:cstheme="minorBidi"/>
               <w:noProof/>
+              <w:lang w:val="en-US"/>
             </w:rPr>
           </w:pPr>
           <w:r>
@@ -61,7 +63,7 @@
           <w:r>
             <w:fldChar w:fldCharType="separate"/>
           </w:r>
-          <w:hyperlink w:anchor="_Toc4612790" w:history="1">
+          <w:hyperlink w:anchor="_Toc4710948" w:history="1">
             <w:r>
               <w:rPr>
                 <w:rStyle w:val="Hyperlink"/>
@@ -89,7 +91,220 @@
                 <w:noProof/>
                 <w:webHidden/>
               </w:rPr>
-              <w:instrText xml:space="preserve"> PAGEREF _Toc4612790 \h </w:instrText>
+              <w:instrText xml:space="preserve"> PAGEREF _Toc4710948 \h </w:instrText>
+            </w:r>
+            <w:r>
+              <w:rPr>
+                <w:noProof/>
+                <w:webHidden/>
+              </w:rPr>
+            </w:r>
+            <w:r>
+              <w:rPr>
+                <w:noProof/>
+                <w:webHidden/>
+              </w:rPr>
+              <w:fldChar w:fldCharType="separate"/>
+            </w:r>
+            <w:r>
+              <w:rPr>
+                <w:noProof/>
+                <w:webHidden/>
+              </w:rPr>
+              <w:t>5</w:t>
+            </w:r>
+            <w:r>
+              <w:rPr>
+                <w:noProof/>
+                <w:webHidden/>
+              </w:rPr>
+              <w:fldChar w:fldCharType="end"/>
+            </w:r>
+          </w:hyperlink>
+        </w:p>
+        <w:p>
+          <w:pPr>
+            <w:pStyle w:val="Verzeichnis1"/>
+            <w:tabs>
+              <w:tab w:val="right" w:leader="dot" w:pos="9062"/>
+            </w:tabs>
+            <w:rPr>
+              <w:rFonts w:hAnsiTheme="minorHAnsi" w:cstheme="minorBidi"/>
+              <w:noProof/>
+              <w:lang w:val="en-US"/>
+            </w:rPr>
+          </w:pPr>
+          <w:hyperlink w:anchor="_Toc4710949" w:history="1">
+            <w:r>
+              <w:rPr>
+                <w:rStyle w:val="Hyperlink"/>
+                <w:noProof/>
+                <w:lang w:val="en-US"/>
+              </w:rPr>
+              <w:t>Bootstrap</w:t>
+            </w:r>
+            <w:r>
+              <w:rPr>
+                <w:noProof/>
+                <w:webHidden/>
+              </w:rPr>
+              <w:tab/>
+            </w:r>
+            <w:r>
+              <w:rPr>
+                <w:noProof/>
+                <w:webHidden/>
+              </w:rPr>
+              <w:fldChar w:fldCharType="begin"/>
+            </w:r>
+            <w:r>
+              <w:rPr>
+                <w:noProof/>
+                <w:webHidden/>
+              </w:rPr>
+              <w:instrText xml:space="preserve"> PAGEREF _Toc4710949 \h </w:instrText>
+            </w:r>
+            <w:r>
+              <w:rPr>
+                <w:noProof/>
+                <w:webHidden/>
+              </w:rPr>
+            </w:r>
+            <w:r>
+              <w:rPr>
+                <w:noProof/>
+                <w:webHidden/>
+              </w:rPr>
+              <w:fldChar w:fldCharType="separate"/>
+            </w:r>
+            <w:r>
+              <w:rPr>
+                <w:noProof/>
+                <w:webHidden/>
+              </w:rPr>
+              <w:t>5</w:t>
+            </w:r>
+            <w:r>
+              <w:rPr>
+                <w:noProof/>
+                <w:webHidden/>
+              </w:rPr>
+              <w:fldChar w:fldCharType="end"/>
+            </w:r>
+          </w:hyperlink>
+        </w:p>
+        <w:p>
+          <w:pPr>
+            <w:pStyle w:val="Verzeichnis1"/>
+            <w:tabs>
+              <w:tab w:val="right" w:leader="dot" w:pos="9062"/>
+            </w:tabs>
+            <w:rPr>
+              <w:rFonts w:hAnsiTheme="minorHAnsi" w:cstheme="minorBidi"/>
+              <w:noProof/>
+              <w:lang w:val="en-US"/>
+            </w:rPr>
+          </w:pPr>
+          <w:hyperlink w:anchor="_Toc4710950" w:history="1">
+            <w:r>
+              <w:rPr>
+                <w:rStyle w:val="Hyperlink"/>
+                <w:noProof/>
+                <w:lang w:val="en-US"/>
+              </w:rPr>
+              <w:t>CSS</w:t>
+            </w:r>
+            <w:r>
+              <w:rPr>
+                <w:noProof/>
+                <w:webHidden/>
+              </w:rPr>
+              <w:tab/>
+            </w:r>
+            <w:r>
+              <w:rPr>
+                <w:noProof/>
+                <w:webHidden/>
+              </w:rPr>
+              <w:fldChar w:fldCharType="begin"/>
+            </w:r>
+            <w:r>
+              <w:rPr>
+                <w:noProof/>
+                <w:webHidden/>
+              </w:rPr>
+              <w:instrText xml:space="preserve"> PAGEREF _Toc4710950 \h </w:instrText>
+            </w:r>
+            <w:r>
+              <w:rPr>
+                <w:noProof/>
+                <w:webHidden/>
+              </w:rPr>
+            </w:r>
+            <w:r>
+              <w:rPr>
+                <w:noProof/>
+                <w:webHidden/>
+              </w:rPr>
+              <w:fldChar w:fldCharType="separate"/>
+            </w:r>
+            <w:r>
+              <w:rPr>
+                <w:noProof/>
+                <w:webHidden/>
+              </w:rPr>
+              <w:t>5</w:t>
+            </w:r>
+            <w:r>
+              <w:rPr>
+                <w:noProof/>
+                <w:webHidden/>
+              </w:rPr>
+              <w:fldChar w:fldCharType="end"/>
+            </w:r>
+          </w:hyperlink>
+        </w:p>
+        <w:p>
+          <w:pPr>
+            <w:pStyle w:val="Verzeichnis1"/>
+            <w:tabs>
+              <w:tab w:val="right" w:leader="dot" w:pos="9062"/>
+            </w:tabs>
+            <w:rPr>
+              <w:rFonts w:hAnsiTheme="minorHAnsi" w:cstheme="minorBidi"/>
+              <w:noProof/>
+              <w:lang w:val="en-US"/>
+            </w:rPr>
+          </w:pPr>
+          <w:hyperlink w:anchor="_Toc4710951" w:history="1">
+            <w:r>
+              <w:rPr>
+                <w:rStyle w:val="Hyperlink"/>
+                <w:noProof/>
+                <w:lang w:val="en-US"/>
+              </w:rPr>
+              <w:t>PHP phpMyAdmin</w:t>
+            </w:r>
+            <w:r>
+              <w:rPr>
+                <w:noProof/>
+                <w:webHidden/>
+              </w:rPr>
+              <w:tab/>
+            </w:r>
+            <w:r>
+              <w:rPr>
+                <w:noProof/>
+                <w:webHidden/>
+              </w:rPr>
+              <w:fldChar w:fldCharType="begin"/>
+            </w:r>
+            <w:r>
+              <w:rPr>
+                <w:noProof/>
+                <w:webHidden/>
+              </w:rPr>
+              <w:instrText xml:space="preserve"> PAGEREF _Toc4710951 \h </w:instrText>
             </w:r>
             <w:r>
               <w:rPr>
@@ -121,6 +336,77 @@
           </w:hyperlink>
         </w:p>
         <w:p>
+          <w:pPr>
+            <w:pStyle w:val="Verzeichnis1"/>
+            <w:tabs>
+              <w:tab w:val="right" w:leader="dot" w:pos="9062"/>
+            </w:tabs>
+            <w:rPr>
+              <w:rFonts w:hAnsiTheme="minorHAnsi" w:cstheme="minorBidi"/>
+              <w:noProof/>
+              <w:lang w:val="en-US"/>
+            </w:rPr>
+          </w:pPr>
+          <w:hyperlink w:anchor="_Toc4710952" w:history="1">
+            <w:r>
+              <w:rPr>
+                <w:rStyle w:val="Hyperlink"/>
+                <w:noProof/>
+                <w:lang w:val="en-US"/>
+              </w:rPr>
+              <w:t>Troubleshooting</w:t>
+            </w:r>
+            <w:r>
+              <w:rPr>
+                <w:noProof/>
+                <w:webHidden/>
+              </w:rPr>
+              <w:tab/>
+            </w:r>
+            <w:r>
+              <w:rPr>
+                <w:noProof/>
+                <w:webHidden/>
+              </w:rPr>
+              <w:fldChar w:fldCharType="begin"/>
+            </w:r>
+            <w:r>
+              <w:rPr>
+                <w:noProof/>
+                <w:webHidden/>
+              </w:rPr>
+              <w:instrText xml:space="preserve"> PAGEREF _Toc4710952 \h </w:instrText>
+            </w:r>
+            <w:r>
+              <w:rPr>
+                <w:noProof/>
+                <w:webHidden/>
+              </w:rPr>
+            </w:r>
+            <w:r>
+              <w:rPr>
+                <w:noProof/>
+                <w:webHidden/>
+              </w:rPr>
+              <w:fldChar w:fldCharType="separate"/>
+            </w:r>
+            <w:r>
+              <w:rPr>
+                <w:noProof/>
+                <w:webHidden/>
+              </w:rPr>
+              <w:t>7</w:t>
+            </w:r>
+            <w:r>
+              <w:rPr>
+                <w:noProof/>
+                <w:webHidden/>
+              </w:rPr>
+              <w:fldChar w:fldCharType="end"/>
+            </w:r>
+          </w:hyperlink>
+        </w:p>
+        <w:p>
           <w:r>
             <w:rPr>
               <w:b/>
@@ -202,7 +488,21 @@
             <w:rStyle w:val="Hyperlink"/>
             <w:lang w:val="en-US"/>
           </w:rPr>
-          <w:t>https://phponweb.com/curl-get-post/</w:t>
+          <w:t>https://phponweb.com/curl-get-po</w:t>
+        </w:r>
+        <w:r>
+          <w:rPr>
+            <w:rStyle w:val="Hyperlink"/>
+            <w:lang w:val="en-US"/>
+          </w:rPr>
+          <w:t>s</w:t>
+        </w:r>
+        <w:r>
+          <w:rPr>
+            <w:rStyle w:val="Hyperlink"/>
+            <w:lang w:val="en-US"/>
+          </w:rPr>
+          <w:t>t/</w:t>
         </w:r>
       </w:hyperlink>
     </w:p>
@@ -504,7 +804,6 @@
         <w:rPr>
           <w:lang w:val="en-US"/>
         </w:rPr>
-        <w:lastRenderedPageBreak/>
         <w:t>DELETE</w:t>
       </w:r>
     </w:p>
@@ -823,6 +1122,7 @@
         <w:rPr>
           <w:noProof/>
         </w:rPr>
+        <w:lastRenderedPageBreak/>
         <w:drawing>
           <wp:inline distT="0" distB="0" distL="0" distR="0" wp14:anchorId="2DC9E9D1" wp14:editId="262B0472">
             <wp:extent cx="5760720" cy="843915"/>
@@ -879,7 +1179,6 @@
         <w:rPr>
           <w:lang w:val="en-US"/>
         </w:rPr>
-        <w:lastRenderedPageBreak/>
         <w:t>git bash</w:t>
       </w:r>
     </w:p>
@@ -1429,7 +1728,7 @@
           <w:lang w:val="en-US"/>
         </w:rPr>
       </w:pPr>
-      <w:bookmarkStart w:id="0" w:name="_Toc4612790"/>
+      <w:bookmarkStart w:id="0" w:name="_Toc4710948"/>
       <w:r>
         <w:rPr>
           <w:lang w:val="en-US"/>
@@ -1499,12 +1798,14 @@
           <w:lang w:val="en-US"/>
         </w:rPr>
       </w:pPr>
+      <w:bookmarkStart w:id="1" w:name="_Toc4710949"/>
       <w:r>
         <w:rPr>
           <w:lang w:val="en-US"/>
         </w:rPr>
         <w:t>Bootstrap</w:t>
       </w:r>
+      <w:bookmarkEnd w:id="1"/>
     </w:p>
     <w:p>
       <w:pPr>
@@ -1714,56 +2015,1014 @@
           <w:lang w:val="en-US"/>
         </w:rPr>
       </w:pPr>
-      <w:bookmarkStart w:id="1" w:name="_GoBack"/>
-      <w:bookmarkEnd w:id="1"/>
-    </w:p>
-    <w:p>
-      <w:pPr>
-        <w:spacing w:after="0"/>
-        <w:rPr>
-          <w:lang w:val="en-US"/>
-        </w:rPr>
-      </w:pPr>
-    </w:p>
-    <w:p>
-      <w:pPr>
-        <w:spacing w:after="0"/>
-        <w:rPr>
-          <w:lang w:val="en-US"/>
-        </w:rPr>
-      </w:pPr>
-    </w:p>
-    <w:p>
-      <w:pPr>
-        <w:spacing w:after="0"/>
-        <w:rPr>
-          <w:lang w:val="en-US"/>
-        </w:rPr>
-      </w:pPr>
-    </w:p>
-    <w:p>
-      <w:pPr>
-        <w:spacing w:after="0"/>
-        <w:rPr>
-          <w:lang w:val="en-US"/>
-        </w:rPr>
-      </w:pPr>
-    </w:p>
-    <w:p>
-      <w:pPr>
-        <w:spacing w:after="0"/>
-        <w:rPr>
-          <w:lang w:val="en-US"/>
-        </w:rPr>
-      </w:pPr>
-    </w:p>
-    <w:p>
-      <w:pPr>
-        <w:spacing w:after="0"/>
-        <w:rPr>
-          <w:lang w:val="en-US"/>
-        </w:rPr>
-      </w:pPr>
+    </w:p>
+    <w:p>
+      <w:pPr>
+        <w:spacing w:after="0"/>
+        <w:rPr>
+          <w:lang w:val="en-US"/>
+        </w:rPr>
+      </w:pPr>
+    </w:p>
+    <w:p>
+      <w:pPr>
+        <w:pStyle w:val="berschrift1"/>
+        <w:rPr>
+          <w:lang w:val="en-US"/>
+        </w:rPr>
+      </w:pPr>
+      <w:bookmarkStart w:id="2" w:name="_Toc4710950"/>
+      <w:r>
+        <w:rPr>
+          <w:lang w:val="en-US"/>
+        </w:rPr>
+        <w:t>CSS</w:t>
+      </w:r>
+      <w:bookmarkEnd w:id="2"/>
+    </w:p>
+    <w:p>
+      <w:pPr>
+        <w:rPr>
+          <w:lang w:val="en-US"/>
+        </w:rPr>
+      </w:pPr>
+    </w:p>
+    <w:p>
+      <w:pPr>
+        <w:rPr>
+          <w:lang w:val="en-US"/>
+        </w:rPr>
+      </w:pPr>
+      <w:r>
+        <w:rPr>
+          <w:noProof/>
+        </w:rPr>
+        <w:drawing>
+          <wp:inline distT="0" distB="0" distL="0" distR="0" wp14:anchorId="7E46699A" wp14:editId="6E4E2A29">
+            <wp:extent cx="2124075" cy="190500"/>
+            <wp:effectExtent l="0" t="0" r="9525" b="0"/>
+            <wp:docPr id="13" name="Grafik 13"/>
+            <wp:cNvGraphicFramePr>
+              <a:graphicFrameLocks xmlns:a="http://schemas.openxmlformats.org/drawingml/2006/main" noChangeAspect="1"/>
+            </wp:cNvGraphicFramePr>
+            <a:graphic xmlns:a="http://schemas.openxmlformats.org/drawingml/2006/main">
+              <a:graphicData uri="http://schemas.openxmlformats.org/drawingml/2006/picture">
+                <pic:pic xmlns:pic="http://schemas.openxmlformats.org/drawingml/2006/picture">
+                  <pic:nvPicPr>
+                    <pic:cNvPr id="1" name=""/>
+                    <pic:cNvPicPr/>
+                  </pic:nvPicPr>
+                  <pic:blipFill>
+                    <a:blip r:embed="rId21"/>
+                    <a:stretch>
+                      <a:fillRect/>
+                    </a:stretch>
+                  </pic:blipFill>
+                  <pic:spPr>
+                    <a:xfrm>
+                      <a:off x="0" y="0"/>
+                      <a:ext cx="2124075" cy="190500"/>
+                    </a:xfrm>
+                    <a:prstGeom prst="rect">
+                      <a:avLst/>
+                    </a:prstGeom>
+                  </pic:spPr>
+                </pic:pic>
+              </a:graphicData>
+            </a:graphic>
+          </wp:inline>
+        </w:drawing>
+      </w:r>
+    </w:p>
+    <w:p>
+      <w:pPr>
+        <w:rPr>
+          <w:lang w:val="en-US"/>
+        </w:rPr>
+      </w:pPr>
+      <w:r>
+        <w:rPr>
+          <w:noProof/>
+        </w:rPr>
+        <w:drawing>
+          <wp:inline distT="0" distB="0" distL="0" distR="0" wp14:anchorId="05CC76C8" wp14:editId="0FF57FB8">
+            <wp:extent cx="3200400" cy="800100"/>
+            <wp:effectExtent l="0" t="0" r="0" b="0"/>
+            <wp:docPr id="14" name="Grafik 14"/>
+            <wp:cNvGraphicFramePr>
+              <a:graphicFrameLocks xmlns:a="http://schemas.openxmlformats.org/drawingml/2006/main" noChangeAspect="1"/>
+            </wp:cNvGraphicFramePr>
+            <a:graphic xmlns:a="http://schemas.openxmlformats.org/drawingml/2006/main">
+              <a:graphicData uri="http://schemas.openxmlformats.org/drawingml/2006/picture">
+                <pic:pic xmlns:pic="http://schemas.openxmlformats.org/drawingml/2006/picture">
+                  <pic:nvPicPr>
+                    <pic:cNvPr id="1" name=""/>
+                    <pic:cNvPicPr/>
+                  </pic:nvPicPr>
+                  <pic:blipFill>
+                    <a:blip r:embed="rId22"/>
+                    <a:stretch>
+                      <a:fillRect/>
+                    </a:stretch>
+                  </pic:blipFill>
+                  <pic:spPr>
+                    <a:xfrm>
+                      <a:off x="0" y="0"/>
+                      <a:ext cx="3200400" cy="800100"/>
+                    </a:xfrm>
+                    <a:prstGeom prst="rect">
+                      <a:avLst/>
+                    </a:prstGeom>
+                  </pic:spPr>
+                </pic:pic>
+              </a:graphicData>
+            </a:graphic>
+          </wp:inline>
+        </w:drawing>
+      </w:r>
+    </w:p>
+    <w:p>
+      <w:pPr>
+        <w:spacing w:after="0"/>
+      </w:pPr>
+      <w:proofErr w:type="spellStart"/>
+      <w:proofErr w:type="gramStart"/>
+      <w:r>
+        <w:t>position:absolute</w:t>
+      </w:r>
+      <w:proofErr w:type="spellEnd"/>
+      <w:proofErr w:type="gramEnd"/>
+      <w:r>
+        <w:t>;</w:t>
+      </w:r>
+      <w:r>
+        <w:t xml:space="preserve">   r</w:t>
+      </w:r>
+      <w:r>
+        <w:t>elative</w:t>
+      </w:r>
+    </w:p>
+    <w:p>
+      <w:pPr>
+        <w:spacing w:after="0"/>
+      </w:pPr>
+      <w:r>
+        <w:t>width:50%;</w:t>
+      </w:r>
+    </w:p>
+    <w:p>
+      <w:pPr>
+        <w:spacing w:after="0"/>
+      </w:pPr>
+      <w:r>
+        <w:t>z-</w:t>
+      </w:r>
+      <w:proofErr w:type="gramStart"/>
+      <w:r>
+        <w:t>index:-</w:t>
+      </w:r>
+      <w:proofErr w:type="gramEnd"/>
+      <w:r>
+        <w:t>1;</w:t>
+      </w:r>
+    </w:p>
+    <w:p>
+      <w:pPr>
+        <w:spacing w:after="0"/>
+        <w:rPr>
+          <w:lang w:val="en-US"/>
+        </w:rPr>
+      </w:pPr>
+      <w:proofErr w:type="gramStart"/>
+      <w:r>
+        <w:rPr>
+          <w:lang w:val="en-US"/>
+        </w:rPr>
+        <w:t>a:link</w:t>
+      </w:r>
+      <w:proofErr w:type="gramEnd"/>
+      <w:r>
+        <w:rPr>
+          <w:lang w:val="en-US"/>
+        </w:rPr>
+        <w:t xml:space="preserve"> a:visitied</w:t>
+      </w:r>
+      <w:r>
+        <w:rPr>
+          <w:lang w:val="en-US"/>
+        </w:rPr>
+        <w:t xml:space="preserve"> a:hover</w:t>
+      </w:r>
+    </w:p>
+    <w:p>
+      <w:pPr>
+        <w:spacing w:after="0"/>
+        <w:rPr>
+          <w:lang w:val="en-US"/>
+        </w:rPr>
+      </w:pPr>
+    </w:p>
+    <w:p>
+      <w:pPr>
+        <w:spacing w:after="0"/>
+        <w:rPr>
+          <w:lang w:val="en-US"/>
+        </w:rPr>
+      </w:pPr>
+      <w:r>
+        <w:rPr>
+          <w:noProof/>
+        </w:rPr>
+        <w:drawing>
+          <wp:inline distT="0" distB="0" distL="0" distR="0" wp14:anchorId="4BA949EE" wp14:editId="0FF6B361">
+            <wp:extent cx="5760720" cy="849630"/>
+            <wp:effectExtent l="0" t="0" r="0" b="7620"/>
+            <wp:docPr id="15" name="Grafik 15"/>
+            <wp:cNvGraphicFramePr>
+              <a:graphicFrameLocks xmlns:a="http://schemas.openxmlformats.org/drawingml/2006/main" noChangeAspect="1"/>
+            </wp:cNvGraphicFramePr>
+            <a:graphic xmlns:a="http://schemas.openxmlformats.org/drawingml/2006/main">
+              <a:graphicData uri="http://schemas.openxmlformats.org/drawingml/2006/picture">
+                <pic:pic xmlns:pic="http://schemas.openxmlformats.org/drawingml/2006/picture">
+                  <pic:nvPicPr>
+                    <pic:cNvPr id="1" name=""/>
+                    <pic:cNvPicPr/>
+                  </pic:nvPicPr>
+                  <pic:blipFill>
+                    <a:blip r:embed="rId23"/>
+                    <a:stretch>
+                      <a:fillRect/>
+                    </a:stretch>
+                  </pic:blipFill>
+                  <pic:spPr>
+                    <a:xfrm>
+                      <a:off x="0" y="0"/>
+                      <a:ext cx="5760720" cy="849630"/>
+                    </a:xfrm>
+                    <a:prstGeom prst="rect">
+                      <a:avLst/>
+                    </a:prstGeom>
+                  </pic:spPr>
+                </pic:pic>
+              </a:graphicData>
+            </a:graphic>
+          </wp:inline>
+        </w:drawing>
+      </w:r>
+    </w:p>
+    <w:p>
+      <w:pPr>
+        <w:spacing w:after="0"/>
+        <w:rPr>
+          <w:lang w:val="en-US"/>
+        </w:rPr>
+      </w:pPr>
+      <w:r>
+        <w:rPr>
+          <w:noProof/>
+        </w:rPr>
+        <w:drawing>
+          <wp:inline distT="0" distB="0" distL="0" distR="0" wp14:anchorId="736489D7" wp14:editId="7308EAA6">
+            <wp:extent cx="1657350" cy="1314450"/>
+            <wp:effectExtent l="0" t="0" r="0" b="0"/>
+            <wp:docPr id="17" name="Grafik 17"/>
+            <wp:cNvGraphicFramePr>
+              <a:graphicFrameLocks xmlns:a="http://schemas.openxmlformats.org/drawingml/2006/main" noChangeAspect="1"/>
+            </wp:cNvGraphicFramePr>
+            <a:graphic xmlns:a="http://schemas.openxmlformats.org/drawingml/2006/main">
+              <a:graphicData uri="http://schemas.openxmlformats.org/drawingml/2006/picture">
+                <pic:pic xmlns:pic="http://schemas.openxmlformats.org/drawingml/2006/picture">
+                  <pic:nvPicPr>
+                    <pic:cNvPr id="1" name=""/>
+                    <pic:cNvPicPr/>
+                  </pic:nvPicPr>
+                  <pic:blipFill>
+                    <a:blip r:embed="rId24"/>
+                    <a:stretch>
+                      <a:fillRect/>
+                    </a:stretch>
+                  </pic:blipFill>
+                  <pic:spPr>
+                    <a:xfrm>
+                      <a:off x="0" y="0"/>
+                      <a:ext cx="1657350" cy="1314450"/>
+                    </a:xfrm>
+                    <a:prstGeom prst="rect">
+                      <a:avLst/>
+                    </a:prstGeom>
+                  </pic:spPr>
+                </pic:pic>
+              </a:graphicData>
+            </a:graphic>
+          </wp:inline>
+        </w:drawing>
+      </w:r>
+    </w:p>
+    <w:p>
+      <w:pPr>
+        <w:spacing w:after="0"/>
+        <w:rPr>
+          <w:lang w:val="en-US"/>
+        </w:rPr>
+      </w:pPr>
+      <w:r>
+        <w:rPr>
+          <w:lang w:val="en-US"/>
+        </w:rPr>
+        <w:lastRenderedPageBreak/>
+        <w:t xml:space="preserve">jQuery </w:t>
+      </w:r>
+      <w:r>
+        <w:rPr>
+          <w:lang w:val="en-US"/>
+        </w:rPr>
+        <w:t>attribute equals selector [name=</w:t>
+      </w:r>
+      <w:r>
+        <w:rPr>
+          <w:lang w:val="en-US"/>
+        </w:rPr>
+        <w:t>”</w:t>
+      </w:r>
+      <w:r>
+        <w:rPr>
+          <w:lang w:val="en-US"/>
+        </w:rPr>
+        <w:t>value</w:t>
+      </w:r>
+      <w:r>
+        <w:rPr>
+          <w:lang w:val="en-US"/>
+        </w:rPr>
+        <w:t>”</w:t>
+      </w:r>
+      <w:r>
+        <w:rPr>
+          <w:lang w:val="en-US"/>
+        </w:rPr>
+        <w:t>]</w:t>
+      </w:r>
+    </w:p>
+    <w:p>
+      <w:pPr>
+        <w:spacing w:after="0"/>
+        <w:rPr>
+          <w:lang w:val="en-US"/>
+        </w:rPr>
+      </w:pPr>
+      <w:r>
+        <w:rPr>
+          <w:noProof/>
+        </w:rPr>
+        <w:drawing>
+          <wp:inline distT="0" distB="0" distL="0" distR="0" wp14:anchorId="46E0BB07" wp14:editId="3673C832">
+            <wp:extent cx="3762375" cy="504825"/>
+            <wp:effectExtent l="0" t="0" r="9525" b="9525"/>
+            <wp:docPr id="18" name="Grafik 18"/>
+            <wp:cNvGraphicFramePr>
+              <a:graphicFrameLocks xmlns:a="http://schemas.openxmlformats.org/drawingml/2006/main" noChangeAspect="1"/>
+            </wp:cNvGraphicFramePr>
+            <a:graphic xmlns:a="http://schemas.openxmlformats.org/drawingml/2006/main">
+              <a:graphicData uri="http://schemas.openxmlformats.org/drawingml/2006/picture">
+                <pic:pic xmlns:pic="http://schemas.openxmlformats.org/drawingml/2006/picture">
+                  <pic:nvPicPr>
+                    <pic:cNvPr id="1" name=""/>
+                    <pic:cNvPicPr/>
+                  </pic:nvPicPr>
+                  <pic:blipFill>
+                    <a:blip r:embed="rId25"/>
+                    <a:stretch>
+                      <a:fillRect/>
+                    </a:stretch>
+                  </pic:blipFill>
+                  <pic:spPr>
+                    <a:xfrm>
+                      <a:off x="0" y="0"/>
+                      <a:ext cx="3762375" cy="504825"/>
+                    </a:xfrm>
+                    <a:prstGeom prst="rect">
+                      <a:avLst/>
+                    </a:prstGeom>
+                  </pic:spPr>
+                </pic:pic>
+              </a:graphicData>
+            </a:graphic>
+          </wp:inline>
+        </w:drawing>
+      </w:r>
+    </w:p>
+    <w:p>
+      <w:pPr>
+        <w:spacing w:after="0"/>
+        <w:rPr>
+          <w:lang w:val="en-US"/>
+        </w:rPr>
+      </w:pPr>
+    </w:p>
+    <w:p>
+      <w:pPr>
+        <w:spacing w:after="0"/>
+        <w:rPr>
+          <w:lang w:val="en-US"/>
+        </w:rPr>
+      </w:pPr>
+    </w:p>
+    <w:p>
+      <w:pPr>
+        <w:spacing w:after="0"/>
+        <w:rPr>
+          <w:lang w:val="en-US"/>
+        </w:rPr>
+      </w:pPr>
+    </w:p>
+    <w:p>
+      <w:pPr>
+        <w:pStyle w:val="berschrift1"/>
+        <w:rPr>
+          <w:lang w:val="en-US"/>
+        </w:rPr>
+      </w:pPr>
+      <w:bookmarkStart w:id="3" w:name="_Toc4710951"/>
+      <w:r>
+        <w:rPr>
+          <w:lang w:val="en-US"/>
+        </w:rPr>
+        <w:t xml:space="preserve">PHP </w:t>
+      </w:r>
+      <w:r>
+        <w:rPr>
+          <w:lang w:val="en-US"/>
+        </w:rPr>
+        <w:t>phpMyAdmin</w:t>
+      </w:r>
+      <w:bookmarkEnd w:id="3"/>
+    </w:p>
+    <w:p>
+      <w:pPr>
+        <w:spacing w:after="0"/>
+        <w:rPr>
+          <w:lang w:val="en-US"/>
+        </w:rPr>
+      </w:pPr>
+    </w:p>
+    <w:p>
+      <w:pPr>
+        <w:spacing w:after="0"/>
+      </w:pPr>
+      <w:r>
+        <w:t>phpMyAdmin ist eine freie W</w:t>
+      </w:r>
+      <w:r>
+        <w:t xml:space="preserve">ebanwendung zur Administration von MySQL-Datenbanken und deren Fork </w:t>
+      </w:r>
+      <w:proofErr w:type="spellStart"/>
+      <w:r>
+        <w:t>MariaDB</w:t>
+      </w:r>
+      <w:proofErr w:type="spellEnd"/>
+      <w:r>
+        <w:t>. Die Software ist in PHP implementiert, daher kommt der phpMyAdmin. Die meisten Funktionen k</w:t>
+      </w:r>
+      <w:r>
+        <w:t>ö</w:t>
+      </w:r>
+      <w:r>
+        <w:t>nnen ausgef</w:t>
+      </w:r>
+      <w:r>
+        <w:t>ü</w:t>
+      </w:r>
+      <w:r>
+        <w:t xml:space="preserve">hrt werden, ohne selbst SQL-Anweisungen zu schreiben. </w:t>
+      </w:r>
+    </w:p>
+    <w:p>
+      <w:pPr>
+        <w:spacing w:after="0"/>
+      </w:pPr>
+    </w:p>
+    <w:p>
+      <w:pPr>
+        <w:spacing w:after="0"/>
+      </w:pPr>
+      <w:r>
+        <w:t>wie z.</w:t>
+      </w:r>
+      <w:r>
+        <w:t> </w:t>
+      </w:r>
+      <w:r>
+        <w:t>B. Datens</w:t>
+      </w:r>
+      <w:r>
+        <w:t>ä</w:t>
+      </w:r>
+      <w:r>
+        <w:t>tze auflisten, Tabellen anlegen/l</w:t>
+      </w:r>
+      <w:r>
+        <w:t>ö</w:t>
+      </w:r>
+      <w:r>
+        <w:t>schen, Spalten hinzuf</w:t>
+      </w:r>
+      <w:r>
+        <w:t>ü</w:t>
+      </w:r>
+      <w:r>
+        <w:t>gen, Datenbanken anlegen/l</w:t>
+      </w:r>
+      <w:r>
+        <w:t>ö</w:t>
+      </w:r>
+      <w:r>
+        <w:t>schen und Benutzer verwalten.</w:t>
+      </w:r>
+    </w:p>
+    <w:p>
+      <w:pPr>
+        <w:spacing w:after="0"/>
+      </w:pPr>
+    </w:p>
+    <w:p>
+      <w:pPr>
+        <w:spacing w:after="0"/>
+        <w:rPr>
+          <w:b/>
+          <w:lang w:val="en-US"/>
+        </w:rPr>
+      </w:pPr>
+      <w:r>
+        <w:rPr>
+          <w:b/>
+          <w:lang w:val="en-US"/>
+        </w:rPr>
+        <w:t>How to run php files on windows</w:t>
+      </w:r>
+    </w:p>
+    <w:p>
+      <w:pPr>
+        <w:spacing w:after="0"/>
+        <w:rPr>
+          <w:lang w:val="en-US"/>
+        </w:rPr>
+      </w:pPr>
+      <w:hyperlink r:id="rId26" w:history="1">
+        <w:r>
+          <w:rPr>
+            <w:rStyle w:val="Hyperlink"/>
+            <w:lang w:val="en-US"/>
+          </w:rPr>
+          <w:t>https://www.youtube.com/watch?v=jIUttZ91zBQ</w:t>
+        </w:r>
+      </w:hyperlink>
+    </w:p>
+    <w:p>
+      <w:pPr>
+        <w:spacing w:after="0"/>
+        <w:rPr>
+          <w:lang w:val="en-US"/>
+        </w:rPr>
+      </w:pPr>
+    </w:p>
+    <w:p>
+      <w:pPr>
+        <w:spacing w:after="0"/>
+        <w:rPr>
+          <w:lang w:val="en-US"/>
+        </w:rPr>
+      </w:pPr>
+    </w:p>
+    <w:p>
+      <w:pPr>
+        <w:spacing w:after="0"/>
+        <w:rPr>
+          <w:lang w:val="en-US"/>
+        </w:rPr>
+      </w:pPr>
+      <w:r>
+        <w:rPr>
+          <w:lang w:val="en-US"/>
+        </w:rPr>
+        <w:br w:type="page"/>
+      </w:r>
+    </w:p>
+    <w:p>
+      <w:pPr>
+        <w:spacing w:after="0"/>
+        <w:rPr>
+          <w:lang w:val="en-US"/>
+        </w:rPr>
+      </w:pPr>
+    </w:p>
+    <w:p>
+      <w:pPr>
+        <w:pStyle w:val="berschrift1"/>
+        <w:rPr>
+          <w:lang w:val="en-US"/>
+        </w:rPr>
+      </w:pPr>
+      <w:bookmarkStart w:id="4" w:name="_Toc4710952"/>
+      <w:r>
+        <w:rPr>
+          <w:lang w:val="en-US"/>
+        </w:rPr>
+        <w:t>Troubleshooting</w:t>
+      </w:r>
+      <w:bookmarkEnd w:id="4"/>
+    </w:p>
+    <w:p>
+      <w:pPr>
+        <w:spacing w:after="0"/>
+        <w:rPr>
+          <w:lang w:val="en-US"/>
+        </w:rPr>
+      </w:pPr>
+    </w:p>
+    <w:p>
+      <w:pPr>
+        <w:spacing w:after="0"/>
+        <w:rPr>
+          <w:b/>
+          <w:color w:val="ED7D31" w:themeColor="accent2"/>
+          <w:lang w:val="en-US"/>
+        </w:rPr>
+      </w:pPr>
+      <w:r>
+        <w:rPr>
+          <w:b/>
+          <w:color w:val="ED7D31" w:themeColor="accent2"/>
+          <w:lang w:val="en-US"/>
+        </w:rPr>
+        <w:t>Why doesn</w:t>
+      </w:r>
+      <w:r>
+        <w:rPr>
+          <w:b/>
+          <w:color w:val="ED7D31" w:themeColor="accent2"/>
+          <w:lang w:val="en-US"/>
+        </w:rPr>
+        <w:t>’</w:t>
+      </w:r>
+      <w:r>
+        <w:rPr>
+          <w:b/>
+          <w:color w:val="ED7D31" w:themeColor="accent2"/>
+          <w:lang w:val="en-US"/>
+        </w:rPr>
+        <w:t>t height:100% work</w:t>
+      </w:r>
+    </w:p>
+    <w:p>
+      <w:pPr>
+        <w:spacing w:after="0"/>
+        <w:rPr>
+          <w:lang w:val="en-US"/>
+        </w:rPr>
+      </w:pPr>
+      <w:hyperlink r:id="rId27" w:history="1">
+        <w:r>
+          <w:rPr>
+            <w:rStyle w:val="Hyperlink"/>
+            <w:lang w:val="en-US"/>
+          </w:rPr>
+          <w:t>https://stackoverflow.com/questions/7049875/why-doesnt-height-100-work-to-expand-divs-to-the-screen-height</w:t>
+        </w:r>
+      </w:hyperlink>
+    </w:p>
+    <w:p>
+      <w:pPr>
+        <w:spacing w:after="0"/>
+        <w:rPr>
+          <w:lang w:val="en-US"/>
+        </w:rPr>
+      </w:pPr>
+    </w:p>
+    <w:p>
+      <w:pPr>
+        <w:spacing w:after="0"/>
+        <w:rPr>
+          <w:lang w:val="en-US"/>
+        </w:rPr>
+      </w:pPr>
+      <w:r>
+        <w:rPr>
+          <w:noProof/>
+        </w:rPr>
+        <w:drawing>
+          <wp:inline distT="0" distB="0" distL="0" distR="0" wp14:anchorId="2BA5E4A4" wp14:editId="20D96AD2">
+            <wp:extent cx="5760720" cy="4185285"/>
+            <wp:effectExtent l="0" t="0" r="0" b="5715"/>
+            <wp:docPr id="12" name="Grafik 12"/>
+            <wp:cNvGraphicFramePr>
+              <a:graphicFrameLocks xmlns:a="http://schemas.openxmlformats.org/drawingml/2006/main" noChangeAspect="1"/>
+            </wp:cNvGraphicFramePr>
+            <a:graphic xmlns:a="http://schemas.openxmlformats.org/drawingml/2006/main">
+              <a:graphicData uri="http://schemas.openxmlformats.org/drawingml/2006/picture">
+                <pic:pic xmlns:pic="http://schemas.openxmlformats.org/drawingml/2006/picture">
+                  <pic:nvPicPr>
+                    <pic:cNvPr id="1" name=""/>
+                    <pic:cNvPicPr/>
+                  </pic:nvPicPr>
+                  <pic:blipFill>
+                    <a:blip r:embed="rId28"/>
+                    <a:stretch>
+                      <a:fillRect/>
+                    </a:stretch>
+                  </pic:blipFill>
+                  <pic:spPr>
+                    <a:xfrm>
+                      <a:off x="0" y="0"/>
+                      <a:ext cx="5760720" cy="4185285"/>
+                    </a:xfrm>
+                    <a:prstGeom prst="rect">
+                      <a:avLst/>
+                    </a:prstGeom>
+                  </pic:spPr>
+                </pic:pic>
+              </a:graphicData>
+            </a:graphic>
+          </wp:inline>
+        </w:drawing>
+      </w:r>
+    </w:p>
+    <w:p>
+      <w:pPr>
+        <w:spacing w:after="0"/>
+        <w:rPr>
+          <w:lang w:val="en-US"/>
+        </w:rPr>
+      </w:pPr>
+    </w:p>
+    <w:p>
+      <w:pPr>
+        <w:spacing w:after="0"/>
+        <w:rPr>
+          <w:lang w:val="en-US"/>
+        </w:rPr>
+      </w:pPr>
+    </w:p>
+    <w:p>
+      <w:pPr>
+        <w:spacing w:after="0"/>
+        <w:rPr>
+          <w:lang w:val="en-US"/>
+        </w:rPr>
+      </w:pPr>
+    </w:p>
+    <w:p>
+      <w:pPr>
+        <w:spacing w:after="0"/>
+        <w:rPr>
+          <w:lang w:val="en-US"/>
+        </w:rPr>
+      </w:pPr>
+    </w:p>
+    <w:p>
+      <w:pPr>
+        <w:spacing w:after="0"/>
+        <w:rPr>
+          <w:lang w:val="en-US"/>
+        </w:rPr>
+      </w:pPr>
+    </w:p>
+    <w:p>
+      <w:pPr>
+        <w:spacing w:after="0"/>
+        <w:rPr>
+          <w:lang w:val="en-US"/>
+        </w:rPr>
+      </w:pPr>
+    </w:p>
+    <w:p>
+      <w:pPr>
+        <w:spacing w:after="0"/>
+        <w:rPr>
+          <w:lang w:val="en-US"/>
+        </w:rPr>
+      </w:pPr>
+    </w:p>
+    <w:p>
+      <w:pPr>
+        <w:spacing w:after="0"/>
+        <w:rPr>
+          <w:lang w:val="en-US"/>
+        </w:rPr>
+      </w:pPr>
+    </w:p>
+    <w:p>
+      <w:pPr>
+        <w:spacing w:after="0"/>
+        <w:rPr>
+          <w:lang w:val="en-US"/>
+        </w:rPr>
+      </w:pPr>
+    </w:p>
+    <w:p>
+      <w:pPr>
+        <w:spacing w:after="0"/>
+        <w:rPr>
+          <w:lang w:val="en-US"/>
+        </w:rPr>
+      </w:pPr>
+    </w:p>
+    <w:p>
+      <w:pPr>
+        <w:spacing w:after="0"/>
+        <w:rPr>
+          <w:lang w:val="en-US"/>
+        </w:rPr>
+      </w:pPr>
+    </w:p>
+    <w:p>
+      <w:pPr>
+        <w:spacing w:after="0"/>
+        <w:rPr>
+          <w:lang w:val="en-US"/>
+        </w:rPr>
+      </w:pPr>
+    </w:p>
+    <w:p>
+      <w:pPr>
+        <w:spacing w:after="0"/>
+        <w:rPr>
+          <w:lang w:val="en-US"/>
+        </w:rPr>
+      </w:pPr>
+    </w:p>
+    <w:p>
+      <w:pPr>
+        <w:spacing w:after="0"/>
+        <w:rPr>
+          <w:lang w:val="en-US"/>
+        </w:rPr>
+      </w:pPr>
+    </w:p>
+    <w:p>
+      <w:pPr>
+        <w:spacing w:after="0"/>
+        <w:rPr>
+          <w:lang w:val="en-US"/>
+        </w:rPr>
+      </w:pPr>
+    </w:p>
+    <w:p>
+      <w:pPr>
+        <w:spacing w:after="0"/>
+        <w:rPr>
+          <w:lang w:val="en-US"/>
+        </w:rPr>
+      </w:pPr>
+    </w:p>
+    <w:p>
+      <w:pPr>
+        <w:spacing w:after="0"/>
+        <w:rPr>
+          <w:lang w:val="en-US"/>
+        </w:rPr>
+      </w:pPr>
+    </w:p>
+    <w:p>
+      <w:pPr>
+        <w:spacing w:after="0"/>
+        <w:rPr>
+          <w:lang w:val="en-US"/>
+        </w:rPr>
+      </w:pPr>
+    </w:p>
+    <w:p>
+      <w:pPr>
+        <w:spacing w:after="0"/>
+        <w:rPr>
+          <w:lang w:val="en-US"/>
+        </w:rPr>
+      </w:pPr>
+      <w:r>
+        <w:rPr>
+          <w:color w:val="F4B083" w:themeColor="accent2" w:themeTint="99"/>
+          <w:lang w:val="en-US"/>
+        </w:rPr>
+        <w:lastRenderedPageBreak/>
+        <w:t xml:space="preserve">Absolute positioning </w:t>
+      </w:r>
+      <w:r>
+        <w:rPr>
+          <w:lang w:val="en-US"/>
+        </w:rPr>
+        <w:t xml:space="preserve">looks for the </w:t>
+      </w:r>
+      <w:r>
+        <w:rPr>
+          <w:color w:val="F4B083" w:themeColor="accent2" w:themeTint="99"/>
+          <w:lang w:val="en-US"/>
+        </w:rPr>
+        <w:t xml:space="preserve">nearest relatively positioned parent </w:t>
+      </w:r>
+      <w:r>
+        <w:rPr>
+          <w:lang w:val="en-US"/>
+        </w:rPr>
+        <w:t>within the DOM.</w:t>
+      </w:r>
+    </w:p>
+    <w:p>
+      <w:pPr>
+        <w:spacing w:after="0"/>
+        <w:rPr>
+          <w:lang w:val="en-US"/>
+        </w:rPr>
+      </w:pPr>
+      <w:hyperlink r:id="rId29" w:history="1">
+        <w:r>
+          <w:rPr>
+            <w:rStyle w:val="Hyperlink"/>
+            <w:lang w:val="en-US"/>
+          </w:rPr>
+          <w:t>https://stackoverflow.com/questions/15358646/css-position-div-to-bottom-of-containing-div</w:t>
+        </w:r>
+      </w:hyperlink>
+    </w:p>
+    <w:p>
+      <w:pPr>
+        <w:spacing w:after="0"/>
+        <w:rPr>
+          <w:lang w:val="en-US"/>
+        </w:rPr>
+      </w:pPr>
+    </w:p>
+    <w:p>
+      <w:pPr>
+        <w:spacing w:after="0"/>
+        <w:rPr>
+          <w:lang w:val="en-US"/>
+        </w:rPr>
+      </w:pPr>
+      <w:r>
+        <w:rPr>
+          <w:noProof/>
+        </w:rPr>
+        <w:drawing>
+          <wp:inline distT="0" distB="0" distL="0" distR="0" wp14:anchorId="161729E0" wp14:editId="633FB2CB">
+            <wp:extent cx="5760720" cy="2842260"/>
+            <wp:effectExtent l="0" t="0" r="0" b="0"/>
+            <wp:docPr id="19" name="Grafik 19"/>
+            <wp:cNvGraphicFramePr>
+              <a:graphicFrameLocks xmlns:a="http://schemas.openxmlformats.org/drawingml/2006/main" noChangeAspect="1"/>
+            </wp:cNvGraphicFramePr>
+            <a:graphic xmlns:a="http://schemas.openxmlformats.org/drawingml/2006/main">
+              <a:graphicData uri="http://schemas.openxmlformats.org/drawingml/2006/picture">
+                <pic:pic xmlns:pic="http://schemas.openxmlformats.org/drawingml/2006/picture">
+                  <pic:nvPicPr>
+                    <pic:cNvPr id="1" name=""/>
+                    <pic:cNvPicPr/>
+                  </pic:nvPicPr>
+                  <pic:blipFill>
+                    <a:blip r:embed="rId30"/>
+                    <a:stretch>
+                      <a:fillRect/>
+                    </a:stretch>
+                  </pic:blipFill>
+                  <pic:spPr>
+                    <a:xfrm>
+                      <a:off x="0" y="0"/>
+                      <a:ext cx="5760720" cy="2842260"/>
+                    </a:xfrm>
+                    <a:prstGeom prst="rect">
+                      <a:avLst/>
+                    </a:prstGeom>
+                  </pic:spPr>
+                </pic:pic>
+              </a:graphicData>
+            </a:graphic>
+          </wp:inline>
+        </w:drawing>
+      </w:r>
+    </w:p>
+    <w:p>
+      <w:pPr>
+        <w:spacing w:after="0"/>
+        <w:rPr>
+          <w:lang w:val="en-US"/>
+        </w:rPr>
+      </w:pPr>
+    </w:p>
+    <w:p>
+      <w:pPr>
+        <w:spacing w:after="0"/>
+        <w:rPr>
+          <w:lang w:val="en-US"/>
+        </w:rPr>
+      </w:pPr>
+    </w:p>
+    <w:p>
+      <w:pPr>
+        <w:spacing w:after="0"/>
+        <w:rPr>
+          <w:lang w:val="en-US"/>
+        </w:rPr>
+      </w:pPr>
+      <w:bookmarkStart w:id="5" w:name="_GoBack"/>
+      <w:bookmarkEnd w:id="5"/>
     </w:p>
     <w:p>
       <w:pPr>
@@ -2439,6 +3698,18 @@
       <w:iCs/>
     </w:rPr>
   </w:style>
+  <w:style w:type="character" w:styleId="BesuchterLink">
+    <w:name w:val="FollowedHyperlink"/>
+    <w:basedOn w:val="Absatz-Standardschriftart"/>
+    <w:uiPriority w:val="99"/>
+    <w:semiHidden/>
+    <w:unhideWhenUsed/>
+    <w:rsid w:val="00265575"/>
+    <w:rPr>
+      <w:color w:val="954F72" w:themeColor="followedHyperlink"/>
+      <w:u w:val="single"/>
+    </w:rPr>
+  </w:style>
 </w:styles>
 </file>
 
@@ -2742,7 +4013,7 @@
 </file>
 
 <file path=customXml/itemProps1.xml><?xml version="1.0" encoding="utf-8"?>
-<ds:datastoreItem xmlns:ds="http://schemas.openxmlformats.org/officeDocument/2006/customXml" ds:itemID="{A9A4D3C9-E3E6-4727-BF16-1C3F27A714C5}">
+<ds:datastoreItem xmlns:ds="http://schemas.openxmlformats.org/officeDocument/2006/customXml" ds:itemID="{E45F0EDA-D81A-4094-B3CF-CED342D134C4}">
   <ds:schemaRefs>
     <ds:schemaRef ds:uri="http://schemas.openxmlformats.org/officeDocument/2006/bibliography"/>
   </ds:schemaRefs>

</xml_diff>